<commit_message>
Added settings button, Added detailed instructions manual to the documentation
</commit_message>
<xml_diff>
--- a/Documetation/ergasia1.docx
+++ b/Documetation/ergasia1.docx
@@ -87,9 +87,6 @@
     <w:p>
       <w:pPr>
         <w:pStyle w:val="ContactInfo"/>
-        <w:rPr>
-          <w:lang w:val="el-GR"/>
-        </w:rPr>
       </w:pPr>
       <w:proofErr w:type="spellStart"/>
       <w:r>
@@ -100,9 +97,6 @@
       </w:r>
       <w:proofErr w:type="spellEnd"/>
       <w:r>
-        <w:rPr>
-          <w:lang w:val="el-GR"/>
-        </w:rPr>
         <w:t xml:space="preserve"> | </w:t>
       </w:r>
       <w:proofErr w:type="spellStart"/>
@@ -114,209 +108,55 @@
       </w:r>
       <w:proofErr w:type="spellEnd"/>
       <w:r>
-        <w:rPr>
-          <w:lang w:val="el-GR"/>
-        </w:rPr>
         <w:br w:type="page"/>
       </w:r>
     </w:p>
     <w:p>
       <w:pPr>
         <w:pStyle w:val="Heading1"/>
-        <w:rPr>
-          <w:lang w:val="el-GR"/>
-        </w:rPr>
       </w:pPr>
       <w:r>
         <w:rPr>
           <w:lang w:val="el-GR"/>
         </w:rPr>
         <w:lastRenderedPageBreak/>
-        <w:t>Ιεραρχική Ανάλυση Εργασιών</w:t>
-      </w:r>
-    </w:p>
-    <w:sdt>
-      <w:sdtPr>
-        <w:alias w:val="Paragraph Text:"/>
-        <w:tag w:val="Paragraph Text:"/>
-        <w:id w:val="-335997730"/>
-        <w:placeholder>
-          <w:docPart w:val="5A96DA73422C43369FC4E2BE0F4C898B"/>
-        </w:placeholder>
-        <w:temporary/>
-        <w:showingPlcHdr/>
-        <w15:appearance w15:val="hidden"/>
-      </w:sdtPr>
-      <w:sdtEndPr/>
-      <w:sdtContent>
-        <w:p>
-          <w:r>
-            <w:t>To replace the placeholder text on this page, you can just select it all and then start typing. But don’t do that just yet!</w:t>
-          </w:r>
-        </w:p>
-        <w:p>
-          <w:r>
-            <w:t>First check out a few tips to help you quickly format your report. You might be amazed at how easy it is.</w:t>
-          </w:r>
-        </w:p>
-      </w:sdtContent>
-    </w:sdt>
-    <w:sdt>
-      <w:sdtPr>
-        <w:alias w:val="Enter list bullet content:"/>
-        <w:tag w:val="Enter list bullet content:"/>
-        <w:id w:val="-784043198"/>
-        <w:placeholder>
-          <w:docPart w:val="776C0B90CD42441F9DF99AA2D34BCC0E"/>
-        </w:placeholder>
-        <w:temporary/>
-        <w:showingPlcHdr/>
-        <w15:appearance w15:val="hidden"/>
-      </w:sdtPr>
-      <w:sdtEndPr/>
-      <w:sdtContent>
-        <w:p>
-          <w:pPr>
-            <w:pStyle w:val="ListBullet"/>
-            <w:numPr>
-              <w:ilvl w:val="0"/>
-              <w:numId w:val="1"/>
-            </w:numPr>
-          </w:pPr>
-          <w:r>
-            <w:t xml:space="preserve">Need a heading? On the Home tab, in the Styles gallery, just click the heading style you want. </w:t>
-          </w:r>
-        </w:p>
-        <w:p>
-          <w:pPr>
-            <w:pStyle w:val="ListBullet"/>
-            <w:numPr>
-              <w:ilvl w:val="0"/>
-              <w:numId w:val="1"/>
-            </w:numPr>
-          </w:pPr>
-          <w:r>
-            <w:t>Notice other styles in that gallery as well, such as for a quote, a numbered list, or a bulleted list like this one.</w:t>
-          </w:r>
-        </w:p>
-        <w:p>
-          <w:pPr>
-            <w:pStyle w:val="ListBullet"/>
-            <w:numPr>
-              <w:ilvl w:val="0"/>
-              <w:numId w:val="1"/>
-            </w:numPr>
-          </w:pPr>
-          <w:r>
-            <w:t>For best results when selecting text to copy or edit, don’t include space to the left or right of the characters in your selection.</w:t>
-          </w:r>
-        </w:p>
-      </w:sdtContent>
-    </w:sdt>
-    <w:p>
-      <w:pPr>
-        <w:pStyle w:val="Heading2"/>
-      </w:pPr>
-      <w:sdt>
-        <w:sdtPr>
-          <w:alias w:val="Heading 2:"/>
-          <w:tag w:val="Heading 2:"/>
-          <w:id w:val="959536471"/>
-          <w:placeholder>
-            <w:docPart w:val="139C50126EA6482C8FF2F3335C58356D"/>
-          </w:placeholder>
-          <w:temporary/>
-          <w:showingPlcHdr/>
-          <w15:appearance w15:val="hidden"/>
-        </w:sdtPr>
-        <w:sdtEndPr/>
-        <w:sdtContent>
-          <w:r>
-            <w:t>Heading 2</w:t>
-          </w:r>
-        </w:sdtContent>
-      </w:sdt>
-    </w:p>
-    <w:sdt>
-      <w:sdtPr>
-        <w:alias w:val="Paragraph Text:"/>
-        <w:tag w:val="Paragraph Text:"/>
-        <w:id w:val="-2013052735"/>
-        <w:placeholder>
-          <w:docPart w:val="473B8F19AB0E4739A98BF9FE6BABF50C"/>
-        </w:placeholder>
-        <w:temporary/>
-        <w:showingPlcHdr/>
-        <w15:appearance w15:val="hidden"/>
-      </w:sdtPr>
-      <w:sdtEndPr/>
-      <w:sdtContent>
-        <w:p>
-          <w:r>
-            <w:t>You might like the photo on the cover page as much as we do, but if it’s not ideal for your report, it’s easy to replace it with your own.</w:t>
-          </w:r>
-        </w:p>
-        <w:p>
-          <w:r>
-            <w:t>Just delete the placeholder picture. Then, on the Insert tab, click Picture to select one from your files.</w:t>
-          </w:r>
-        </w:p>
-      </w:sdtContent>
-    </w:sdt>
-    <w:p>
-      <w:pPr>
-        <w:pStyle w:val="Heading1"/>
-        <w:rPr>
-          <w:lang w:val="el-GR"/>
-        </w:rPr>
-      </w:pPr>
-      <w:r>
-        <w:rPr>
-          <w:lang w:val="el-GR"/>
-        </w:rPr>
-        <w:t>Εγχειρίδια Χρήσης</w:t>
+        <w:t>Ιεραρχική</w:t>
+      </w:r>
+      <w:r>
+        <w:t xml:space="preserve"> </w:t>
+      </w:r>
+      <w:r>
+        <w:rPr>
+          <w:lang w:val="el-GR"/>
+        </w:rPr>
+        <w:t>Ανάλυση</w:t>
+      </w:r>
+      <w:r>
+        <w:t xml:space="preserve"> </w:t>
+      </w:r>
+      <w:r>
+        <w:rPr>
+          <w:lang w:val="el-GR"/>
+        </w:rPr>
+        <w:t>Εργασιών</w:t>
       </w:r>
     </w:p>
     <w:p>
-      <w:pPr>
-        <w:pStyle w:val="Heading2"/>
-        <w:rPr>
-          <w:lang w:val="el-GR"/>
-        </w:rPr>
-      </w:pPr>
-      <w:r>
-        <w:rPr>
-          <w:lang w:val="el-GR"/>
-        </w:rPr>
-        <w:t>Σημειώσεις Εκκίνησης</w:t>
-      </w:r>
+      <w:bookmarkStart w:id="5" w:name="_GoBack"/>
+      <w:bookmarkEnd w:id="5"/>
     </w:p>
     <w:p>
       <w:pPr>
-        <w:rPr>
-          <w:lang w:val="el-GR"/>
-        </w:rPr>
-      </w:pPr>
-      <w:r>
-        <w:rPr>
-          <w:lang w:val="el-GR"/>
-        </w:rPr>
-        <w:t xml:space="preserve">Για την εκκίνηση της εφαρμογής, πατήστε το κουμπί </w:t>
-      </w:r>
-      <w:r>
-        <w:t>ON</w:t>
-      </w:r>
-      <w:r>
-        <w:rPr>
-          <w:lang w:val="el-GR"/>
-        </w:rPr>
-        <w:t xml:space="preserve"> </w:t>
-      </w:r>
-      <w:r>
-        <w:rPr>
-          <w:lang w:val="el-GR"/>
-        </w:rPr>
-        <w:t>που βρίσκεται στο πάνω-δεξιά μέρος της οθόνης.</w:t>
+        <w:pStyle w:val="Heading1"/>
+        <w:rPr>
+          <w:lang w:val="el-GR"/>
+        </w:rPr>
+      </w:pPr>
+      <w:r>
+        <w:rPr>
+          <w:lang w:val="el-GR"/>
+        </w:rPr>
+        <w:t>Εγχειρίδια Χρήσης</w:t>
       </w:r>
     </w:p>
     <w:p>
@@ -330,7 +170,7 @@
         <w:rPr>
           <w:lang w:val="el-GR"/>
         </w:rPr>
-        <w:t>Εγχειρίδιο Συντομης Αναφορας</w:t>
+        <w:t>Σημειώσεις Εκκίνησης</w:t>
       </w:r>
     </w:p>
     <w:p>
@@ -343,24 +183,10 @@
         <w:rPr>
           <w:lang w:val="el-GR"/>
         </w:rPr>
-        <w:t xml:space="preserve">Η εφαρμογή </w:t>
-      </w:r>
-      <w:proofErr w:type="spellStart"/>
-      <w:r>
-        <w:t>SmartF</w:t>
-      </w:r>
-      <w:proofErr w:type="spellEnd"/>
-      <w:r>
-        <w:rPr>
-          <w:lang w:val="el-GR"/>
-        </w:rPr>
-        <w:t>,</w:t>
-      </w:r>
-      <w:r>
-        <w:rPr>
-          <w:lang w:val="el-GR"/>
-        </w:rPr>
-        <w:t xml:space="preserve"> σας δίνει την δυνατότητα</w:t>
+        <w:t xml:space="preserve">Για την εκκίνηση της εφαρμογής, πατήστε το κουμπί </w:t>
+      </w:r>
+      <w:r>
+        <w:t>ON</w:t>
       </w:r>
       <w:r>
         <w:rPr>
@@ -372,46 +198,7 @@
         <w:rPr>
           <w:lang w:val="el-GR"/>
         </w:rPr>
-        <w:t xml:space="preserve">να έχετε καλύτερο έλεγχο των πραγμάτων που βρίσκονται στο ψυγείο σας. Σας εμφανίζει την θερμοκρασία και την υγρασία του ψυγείου, τον καιρό, την ημερομηνία και ώρα. Επιπλέον, σας ενημερώνει για προσφορές σε σουπερμάρκετ, από τα οποία μπορείτε να αγοράσετε προϊόντα </w:t>
-      </w:r>
-      <w:r>
-        <w:t>online</w:t>
-      </w:r>
-      <w:r>
-        <w:rPr>
-          <w:lang w:val="el-GR"/>
-        </w:rPr>
-        <w:t xml:space="preserve">, </w:t>
-      </w:r>
-      <w:r>
-        <w:rPr>
-          <w:lang w:val="el-GR"/>
-        </w:rPr>
-        <w:t xml:space="preserve">μέσω της εφαρμογής. Σας ενημερώνει ποια προϊόντα στο ψυγείο σας είναι έτοιμα να λήξουν, και σας δείχνει τι περιέχει το ψυγείο σας μέσω κάμερας και ως λίστα. </w:t>
-      </w:r>
-      <w:r>
-        <w:rPr>
-          <w:lang w:val="el-GR"/>
-        </w:rPr>
-        <w:t xml:space="preserve"> </w:t>
-      </w:r>
-      <w:r>
-        <w:rPr>
-          <w:lang w:val="el-GR"/>
-        </w:rPr>
-        <w:t>Επίσης, διαθέτει ραδιόφωνο,</w:t>
-      </w:r>
-      <w:r>
-        <w:rPr>
-          <w:lang w:val="el-GR"/>
-        </w:rPr>
-        <w:t xml:space="preserve"> </w:t>
-      </w:r>
-      <w:r>
-        <w:rPr>
-          <w:lang w:val="el-GR"/>
-        </w:rPr>
-        <w:t>λίστα συνταγών από την οποία μπορείτε να αγοράσετε αυτόματα τα υλικά που σας λείπουν και ένα ημερολόγιο για να βλέπετε όλα τα ραντεβού σας. Τέλος, μπορείτε να σερφάρετε στο διαδίκτυο, όπως θα κάνατε μέσω ενός υπολογιστή.</w:t>
+        <w:t>που βρίσκεται στο πάνω-δεξιά μέρος της οθόνης.</w:t>
       </w:r>
     </w:p>
     <w:p>
@@ -425,10 +212,322 @@
         <w:rPr>
           <w:lang w:val="el-GR"/>
         </w:rPr>
+        <w:t>Εγχειρίδιο Συντομης Αναφορας</w:t>
+      </w:r>
+    </w:p>
+    <w:p>
+      <w:pPr>
+        <w:rPr>
+          <w:lang w:val="el-GR"/>
+        </w:rPr>
+      </w:pPr>
+      <w:r>
+        <w:rPr>
+          <w:lang w:val="el-GR"/>
+        </w:rPr>
+        <w:t xml:space="preserve">Η εφαρμογή </w:t>
+      </w:r>
+      <w:proofErr w:type="spellStart"/>
+      <w:r>
+        <w:t>SmartF</w:t>
+      </w:r>
+      <w:proofErr w:type="spellEnd"/>
+      <w:r>
+        <w:rPr>
+          <w:lang w:val="el-GR"/>
+        </w:rPr>
+        <w:t>,</w:t>
+      </w:r>
+      <w:r>
+        <w:rPr>
+          <w:lang w:val="el-GR"/>
+        </w:rPr>
+        <w:t xml:space="preserve"> σας δίνει την δυνατότητα</w:t>
+      </w:r>
+      <w:r>
+        <w:rPr>
+          <w:lang w:val="el-GR"/>
+        </w:rPr>
+        <w:t xml:space="preserve"> </w:t>
+      </w:r>
+      <w:r>
+        <w:rPr>
+          <w:lang w:val="el-GR"/>
+        </w:rPr>
+        <w:t xml:space="preserve">να έχετε καλύτερο έλεγχο των πραγμάτων που βρίσκονται στο ψυγείο σας. Σας εμφανίζει την θερμοκρασία και την υγρασία του ψυγείου, τον καιρό, την ημερομηνία και ώρα. Επιπλέον, σας ενημερώνει για προσφορές σε σουπερμάρκετ, από τα οποία μπορείτε να αγοράσετε προϊόντα </w:t>
+      </w:r>
+      <w:r>
+        <w:t>online</w:t>
+      </w:r>
+      <w:r>
+        <w:rPr>
+          <w:lang w:val="el-GR"/>
+        </w:rPr>
+        <w:t xml:space="preserve">, </w:t>
+      </w:r>
+      <w:r>
+        <w:rPr>
+          <w:lang w:val="el-GR"/>
+        </w:rPr>
+        <w:t xml:space="preserve">μέσω της εφαρμογής. Σας ενημερώνει ποια προϊόντα στο ψυγείο σας είναι έτοιμα να λήξουν, και σας δείχνει τι περιέχει το ψυγείο σας μέσω κάμερας και ως λίστα. </w:t>
+      </w:r>
+      <w:r>
+        <w:rPr>
+          <w:lang w:val="el-GR"/>
+        </w:rPr>
+        <w:t xml:space="preserve"> </w:t>
+      </w:r>
+      <w:r>
+        <w:rPr>
+          <w:lang w:val="el-GR"/>
+        </w:rPr>
+        <w:t>Επίσης, διαθέτει ραδιόφωνο,</w:t>
+      </w:r>
+      <w:r>
+        <w:rPr>
+          <w:lang w:val="el-GR"/>
+        </w:rPr>
+        <w:t xml:space="preserve"> </w:t>
+      </w:r>
+      <w:r>
+        <w:rPr>
+          <w:lang w:val="el-GR"/>
+        </w:rPr>
+        <w:t>λίστα συνταγών από την οποία μπορείτε να αγοράσετε αυτόματα τα υλικά που σας λείπουν και ένα ημερολόγιο για να βλέπετε όλα τα ραντεβού σας. Τέλος, μπορείτε να σερφάρετε στο διαδίκτυο, όπως θα κάνατε μέσω ενός υπολογιστή.</w:t>
+      </w:r>
+    </w:p>
+    <w:p>
+      <w:pPr>
+        <w:pStyle w:val="Heading2"/>
+        <w:rPr>
+          <w:lang w:val="el-GR"/>
+        </w:rPr>
+      </w:pPr>
+      <w:r>
+        <w:rPr>
+          <w:lang w:val="el-GR"/>
+        </w:rPr>
         <w:t>Εγχειρίδιο Αναλυτικής Αναφοράς</w:t>
       </w:r>
-      <w:bookmarkStart w:id="5" w:name="_GoBack"/>
-      <w:bookmarkEnd w:id="5"/>
+    </w:p>
+    <w:p>
+      <w:pPr>
+        <w:rPr>
+          <w:lang w:val="el-GR"/>
+        </w:rPr>
+      </w:pPr>
+      <w:r>
+        <w:rPr>
+          <w:lang w:val="el-GR"/>
+        </w:rPr>
+        <w:t xml:space="preserve">Αφού εισέλθετε στην εφαρμογή, μπορείτε να δείτε κάποιες βασικές πληροφορίες. Πιο συγκεκριμένα, μπορείτε να δείτε την ημερομηνία-ώρα, τον καιρό την εσωτερική θερμοκρασία του ψυγείου και την υγρασία. </w:t>
+      </w:r>
+    </w:p>
+    <w:p>
+      <w:pPr>
+        <w:rPr>
+          <w:lang w:val="el-GR"/>
+        </w:rPr>
+      </w:pPr>
+      <w:r>
+        <w:rPr>
+          <w:lang w:val="el-GR"/>
+        </w:rPr>
+        <w:t>Α</w:t>
+      </w:r>
+      <w:r>
+        <w:rPr>
+          <w:lang w:val="el-GR"/>
+        </w:rPr>
+        <w:t xml:space="preserve">πό κάτω βρίσκονται 2 λίστες με τα φαγητά που λήγουν και προϊόντα που βρίσκονται σε έκπτωση στο </w:t>
+      </w:r>
+      <w:r>
+        <w:rPr>
+          <w:lang w:val="el-GR"/>
+        </w:rPr>
+        <w:t>σουπερμάρκετ</w:t>
+      </w:r>
+      <w:r>
+        <w:rPr>
+          <w:lang w:val="el-GR"/>
+        </w:rPr>
+        <w:t xml:space="preserve"> της επιλογής σας. Πατώντας σε ένα </w:t>
+      </w:r>
+      <w:r>
+        <w:rPr>
+          <w:lang w:val="el-GR"/>
+        </w:rPr>
+        <w:t>προϊόν</w:t>
+      </w:r>
+      <w:r>
+        <w:rPr>
+          <w:lang w:val="el-GR"/>
+        </w:rPr>
+        <w:t xml:space="preserve"> προς λήξη, μπορείτε να δείτε αναλυτικά τις πληροφορίες του. Πατώντας σε ένα </w:t>
+      </w:r>
+      <w:r>
+        <w:rPr>
+          <w:lang w:val="el-GR"/>
+        </w:rPr>
+        <w:t>προϊόν</w:t>
+      </w:r>
+      <w:r>
+        <w:rPr>
+          <w:lang w:val="el-GR"/>
+        </w:rPr>
+        <w:t xml:space="preserve"> σε έκπτωση, μπορείτε να </w:t>
+      </w:r>
+      <w:r>
+        <w:rPr>
+          <w:lang w:val="el-GR"/>
+        </w:rPr>
+        <w:t xml:space="preserve">το αγοράσετε αυτόματα, μέσω της εφαρμογής. </w:t>
+      </w:r>
+    </w:p>
+    <w:p>
+      <w:pPr>
+        <w:rPr>
+          <w:lang w:val="el-GR"/>
+        </w:rPr>
+      </w:pPr>
+      <w:r>
+        <w:rPr>
+          <w:lang w:val="el-GR"/>
+        </w:rPr>
+        <w:t>Δίπλα από τις δύο λίστες προϊόντων, βρίσκονται 4 κουμπιά. Το πρώτο είναι για την εύρεση συνταγών. Επιλέγοντας αυτό, μεταφέρεστε στο παράθυρο των συνταγών. Εκεί μπορείτε να αναζητήσετε συνταγές. Όταν πατήσετε σε κάποια συνταγή, εμφανίζονται τα υλικά της</w:t>
+      </w:r>
+      <w:r>
+        <w:rPr>
+          <w:lang w:val="el-GR"/>
+        </w:rPr>
+        <w:t xml:space="preserve">. Τα υλικά εμφανίζονται με την μορφή </w:t>
+      </w:r>
+      <w:r>
+        <w:t>checkbox</w:t>
+      </w:r>
+      <w:r>
+        <w:rPr>
+          <w:lang w:val="el-GR"/>
+        </w:rPr>
+        <w:t>, στα οποία μπορείτε να πατήσετε για να κάνετε μια λίστα με το τι έχετε και τι σας λείπει. Επιπλέον, στο δεξί μέρος της οθόνης εμφανίζεται μια λίστα με όλα τα υλικά του ψυγείου σας</w:t>
+      </w:r>
+      <w:r>
+        <w:rPr>
+          <w:lang w:val="el-GR"/>
+        </w:rPr>
+        <w:t xml:space="preserve"> και ένα κουμπί για να μεταφερθείτε στο κατάστημα της επιλογής σας για την αγορά υλικών. </w:t>
+      </w:r>
+    </w:p>
+    <w:p>
+      <w:pPr>
+        <w:rPr>
+          <w:lang w:val="el-GR"/>
+        </w:rPr>
+      </w:pPr>
+      <w:r>
+        <w:rPr>
+          <w:lang w:val="el-GR"/>
+        </w:rPr>
+        <w:t xml:space="preserve">Το δεύτερο κουμπί εμφανίζει το εσωτερικό του ψυγείου σας μέσω της κάμερας που βρίσκεται μέσα στο ψυγείο. </w:t>
+      </w:r>
+    </w:p>
+    <w:p>
+      <w:pPr>
+        <w:rPr>
+          <w:lang w:val="el-GR"/>
+        </w:rPr>
+      </w:pPr>
+      <w:r>
+        <w:rPr>
+          <w:lang w:val="el-GR"/>
+        </w:rPr>
+        <w:lastRenderedPageBreak/>
+        <w:t xml:space="preserve">Το τρίτο κουμπί σας μεταφέρει στο παράθυρο του ραδιοφώνου. Από εκεί, μπορείτε να το ενεργοποιήσετε, να αλλάξετε σταθμούς και να ρυθμίσετε την ένταση μέσω των κατάλληλων κουμπιών. </w:t>
+      </w:r>
+    </w:p>
+    <w:p>
+      <w:pPr>
+        <w:rPr>
+          <w:lang w:val="el-GR"/>
+        </w:rPr>
+      </w:pPr>
+      <w:r>
+        <w:rPr>
+          <w:lang w:val="el-GR"/>
+        </w:rPr>
+        <w:t>Το τελευταίο κουμπί σας δείχνει την λίστα των προϊόντων που βρίσκονται στο ψυγείο σας. Πατώντας σε κάποιο προϊόν μπορείτε να δείτε αναλυτικά τις πληροφορίες του όπως ημερομηνία λήξης, ποσότητα, ημερομηνία αγοράς κλπ.</w:t>
+      </w:r>
+    </w:p>
+    <w:p>
+      <w:pPr>
+        <w:rPr>
+          <w:lang w:val="el-GR"/>
+        </w:rPr>
+      </w:pPr>
+      <w:r>
+        <w:rPr>
+          <w:lang w:val="el-GR"/>
+        </w:rPr>
+        <w:t>Κάτω από τα κουμπιά, βρίσκεται το ημερολόγιο. Αρχικά το ημερολόγιο δείχνει τα επερχόμενα γεγονότα της ημέρας. Πατώντας πάνω σε αυτό, μπορείτε να μεταβείτε στο ολοκληρωμένο ημερολόγιο, και να δείτε τα γεγονότα όλων των ημερών.</w:t>
+      </w:r>
+    </w:p>
+    <w:p>
+      <w:pPr>
+        <w:rPr>
+          <w:lang w:val="el-GR"/>
+        </w:rPr>
+      </w:pPr>
+      <w:r>
+        <w:rPr>
+          <w:lang w:val="el-GR"/>
+        </w:rPr>
+        <w:t xml:space="preserve">Στο κάτω μέρος της οθόνης βρίσκεται ένας φυλλομετρητής ιστοσελίδων. Πατώντας πάνω μπορείτε να ανοίξετε σε </w:t>
+      </w:r>
+      <w:proofErr w:type="spellStart"/>
+      <w:r>
+        <w:t>fullscreen</w:t>
+      </w:r>
+      <w:proofErr w:type="spellEnd"/>
+      <w:r>
+        <w:rPr>
+          <w:lang w:val="el-GR"/>
+        </w:rPr>
+        <w:t xml:space="preserve"> </w:t>
+      </w:r>
+      <w:r>
+        <w:rPr>
+          <w:lang w:val="el-GR"/>
+        </w:rPr>
+        <w:t xml:space="preserve">τον φυλλομετρητή και να σερφάρετε στο διαδίκτυο. </w:t>
+      </w:r>
+    </w:p>
+    <w:p>
+      <w:pPr>
+        <w:rPr>
+          <w:lang w:val="el-GR"/>
+        </w:rPr>
+      </w:pPr>
+      <w:r>
+        <w:rPr>
+          <w:lang w:val="el-GR"/>
+        </w:rPr>
+        <w:t xml:space="preserve">Τέλος, το κουμπί </w:t>
+      </w:r>
+      <w:r>
+        <w:t>settings</w:t>
+      </w:r>
+      <w:r>
+        <w:rPr>
+          <w:lang w:val="el-GR"/>
+        </w:rPr>
+        <w:t xml:space="preserve">, </w:t>
+      </w:r>
+      <w:r>
+        <w:rPr>
+          <w:lang w:val="el-GR"/>
+        </w:rPr>
+        <w:t>σας πηγαίνει στο παράθυρο των ρυθμίσεων. Από εκεί, μπορείτε να εισάγετε τις απαραίτητες προσωπικές πληροφορίες σας, όπως ονοματεπώνυμο, διεύθυνση, στοιχεία λογαριασμού πληρωμής κλπ. Επιπλέον μπορείτε να ρυθμίσετε τον ήχο της συσκευής.</w:t>
+      </w:r>
     </w:p>
     <w:sectPr>
       <w:footerReference w:type="default" r:id="rId7"/>
@@ -1142,6 +1241,7 @@
     <w:lsdException w:name="HTML Sample" w:semiHidden="1" w:unhideWhenUsed="1"/>
     <w:lsdException w:name="HTML Typewriter" w:semiHidden="1" w:unhideWhenUsed="1"/>
     <w:lsdException w:name="HTML Variable" w:semiHidden="1" w:unhideWhenUsed="1"/>
+    <w:lsdException w:name="Normal Table" w:semiHidden="1" w:unhideWhenUsed="1"/>
     <w:lsdException w:name="annotation subject" w:semiHidden="1" w:unhideWhenUsed="1"/>
     <w:lsdException w:name="No List" w:semiHidden="1" w:unhideWhenUsed="1"/>
     <w:lsdException w:name="Outline List 1" w:semiHidden="1" w:unhideWhenUsed="1"/>
@@ -1186,6 +1286,7 @@
     <w:lsdException w:name="Table Professional" w:semiHidden="1" w:unhideWhenUsed="1"/>
     <w:lsdException w:name="Table Subtle 1" w:semiHidden="1" w:unhideWhenUsed="1"/>
     <w:lsdException w:name="Table Subtle 2" w:semiHidden="1" w:unhideWhenUsed="1"/>
+    <w:lsdException w:name="Table Web 1" w:semiHidden="1" w:unhideWhenUsed="1"/>
     <w:lsdException w:name="Table Web 2" w:semiHidden="1" w:unhideWhenUsed="1"/>
     <w:lsdException w:name="Table Web 3" w:semiHidden="1" w:unhideWhenUsed="1"/>
     <w:lsdException w:name="Balloon Text" w:semiHidden="1" w:unhideWhenUsed="1"/>
@@ -2376,762 +2477,6 @@
     </w:rPr>
   </w:style>
 </w:styles>
-</file>
-
-<file path=word/glossary/document.xml><?xml version="1.0" encoding="utf-8"?>
-<w:glossaryDocument xmlns:wpc="http://schemas.microsoft.com/office/word/2010/wordprocessingCanvas" xmlns:cx="http://schemas.microsoft.com/office/drawing/2014/chartex" xmlns:cx1="http://schemas.microsoft.com/office/drawing/2015/9/8/chartex" xmlns:cx2="http://schemas.microsoft.com/office/drawing/2015/10/21/chartex" xmlns:cx3="http://schemas.microsoft.com/office/drawing/2016/5/9/chartex" xmlns:cx4="http://schemas.microsoft.com/office/drawing/2016/5/10/chartex" xmlns:cx5="http://schemas.microsoft.com/office/drawing/2016/5/11/chartex" xmlns:cx6="http://schemas.microsoft.com/office/drawing/2016/5/12/chartex" xmlns:cx7="http://schemas.microsoft.com/office/drawing/2016/5/13/chartex" xmlns:cx8="http://schemas.microsoft.com/office/drawing/2016/5/14/chartex" xmlns:mc="http://schemas.openxmlformats.org/markup-compatibility/2006" xmlns:aink="http://schemas.microsoft.com/office/drawing/2016/ink" xmlns:am3d="http://schemas.microsoft.com/office/drawing/2017/model3d" xmlns:o="urn:schemas-microsoft-com:office:office" xmlns:r="http://schemas.openxmlformats.org/officeDocument/2006/relationships" xmlns:m="http://schemas.openxmlformats.org/officeDocument/2006/math" xmlns:v="urn:schemas-microsoft-com:vml" xmlns:wp14="http://schemas.microsoft.com/office/word/2010/wordprocessingDrawing" xmlns:wp="http://schemas.openxmlformats.org/drawingml/2006/wordprocessingDrawing" xmlns:w10="urn:schemas-microsoft-com:office:word" xmlns:w="http://schemas.openxmlformats.org/wordprocessingml/2006/main" xmlns:w14="http://schemas.microsoft.com/office/word/2010/wordml" xmlns:w15="http://schemas.microsoft.com/office/word/2012/wordml" xmlns:w16cid="http://schemas.microsoft.com/office/word/2016/wordml/cid" xmlns:w16se="http://schemas.microsoft.com/office/word/2015/wordml/symex" xmlns:wpg="http://schemas.microsoft.com/office/word/2010/wordprocessingGroup" xmlns:wpi="http://schemas.microsoft.com/office/word/2010/wordprocessingInk" xmlns:wne="http://schemas.microsoft.com/office/word/2006/wordml" xmlns:wps="http://schemas.microsoft.com/office/word/2010/wordprocessingShape" mc:Ignorable="w14 w15 w16se w16cid wp14">
-  <w:docParts>
-    <w:docPart>
-      <w:docPartPr>
-        <w:name w:val="5A96DA73422C43369FC4E2BE0F4C898B"/>
-        <w:category>
-          <w:name w:val="General"/>
-          <w:gallery w:val="placeholder"/>
-        </w:category>
-        <w:types>
-          <w:type w:val="bbPlcHdr"/>
-        </w:types>
-        <w:behaviors>
-          <w:behavior w:val="content"/>
-        </w:behaviors>
-        <w:guid w:val="{72693702-19D5-4D49-9CEC-25FAA7FD10F3}"/>
-      </w:docPartPr>
-      <w:docPartBody>
-        <w:p>
-          <w:r>
-            <w:t>To replace the placeholder text on this page, you can just select it all and then start typing. But don’t do that just yet!</w:t>
-          </w:r>
-        </w:p>
-        <w:p>
-          <w:pPr>
-            <w:pStyle w:val="5A96DA73422C43369FC4E2BE0F4C898B"/>
-          </w:pPr>
-          <w:r>
-            <w:t xml:space="preserve">First check out a few tips to help you quickly format your report. </w:t>
-          </w:r>
-          <w:r>
-            <w:t>You might be amazed at how easy it is.</w:t>
-          </w:r>
-        </w:p>
-      </w:docPartBody>
-    </w:docPart>
-    <w:docPart>
-      <w:docPartPr>
-        <w:name w:val="776C0B90CD42441F9DF99AA2D34BCC0E"/>
-        <w:category>
-          <w:name w:val="General"/>
-          <w:gallery w:val="placeholder"/>
-        </w:category>
-        <w:types>
-          <w:type w:val="bbPlcHdr"/>
-        </w:types>
-        <w:behaviors>
-          <w:behavior w:val="content"/>
-        </w:behaviors>
-        <w:guid w:val="{BAF0CC2A-5317-47EF-ABBF-153784B8BD4A}"/>
-      </w:docPartPr>
-      <w:docPartBody>
-        <w:p>
-          <w:pPr>
-            <w:pStyle w:val="ListBullet"/>
-          </w:pPr>
-          <w:r>
-            <w:t xml:space="preserve">Need a heading? On the Home tab, in the Styles gallery, just click the heading style you want. </w:t>
-          </w:r>
-        </w:p>
-        <w:p>
-          <w:pPr>
-            <w:pStyle w:val="ListBullet"/>
-          </w:pPr>
-          <w:r>
-            <w:t>Notice other styles in that gallery as well, such as for a quote, a numbered list, or a bulleted list like this one.</w:t>
-          </w:r>
-        </w:p>
-        <w:p>
-          <w:pPr>
-            <w:pStyle w:val="776C0B90CD42441F9DF99AA2D34BCC0E"/>
-          </w:pPr>
-          <w:r>
-            <w:t xml:space="preserve">For </w:t>
-          </w:r>
-          <w:r>
-            <w:t>best results when selecting text to copy or edit, don’t include space to the left or right of the characters in your selection.</w:t>
-          </w:r>
-        </w:p>
-      </w:docPartBody>
-    </w:docPart>
-    <w:docPart>
-      <w:docPartPr>
-        <w:name w:val="139C50126EA6482C8FF2F3335C58356D"/>
-        <w:category>
-          <w:name w:val="General"/>
-          <w:gallery w:val="placeholder"/>
-        </w:category>
-        <w:types>
-          <w:type w:val="bbPlcHdr"/>
-        </w:types>
-        <w:behaviors>
-          <w:behavior w:val="content"/>
-        </w:behaviors>
-        <w:guid w:val="{14DABF40-99F7-40EF-8826-480EADE3210A}"/>
-      </w:docPartPr>
-      <w:docPartBody>
-        <w:p>
-          <w:pPr>
-            <w:pStyle w:val="139C50126EA6482C8FF2F3335C58356D"/>
-          </w:pPr>
-          <w:r>
-            <w:t>Heading 2</w:t>
-          </w:r>
-        </w:p>
-      </w:docPartBody>
-    </w:docPart>
-    <w:docPart>
-      <w:docPartPr>
-        <w:name w:val="473B8F19AB0E4739A98BF9FE6BABF50C"/>
-        <w:category>
-          <w:name w:val="General"/>
-          <w:gallery w:val="placeholder"/>
-        </w:category>
-        <w:types>
-          <w:type w:val="bbPlcHdr"/>
-        </w:types>
-        <w:behaviors>
-          <w:behavior w:val="content"/>
-        </w:behaviors>
-        <w:guid w:val="{D65AE485-F5E8-4B8D-BC0E-BB1392938B85}"/>
-      </w:docPartPr>
-      <w:docPartBody>
-        <w:p>
-          <w:r>
-            <w:t>You might like the photo on the cover page as much as we do, but if it’s not ideal for your report, it’s easy to repla</w:t>
-          </w:r>
-          <w:r>
-            <w:t>ce it with your own.</w:t>
-          </w:r>
-        </w:p>
-        <w:p>
-          <w:pPr>
-            <w:pStyle w:val="473B8F19AB0E4739A98BF9FE6BABF50C"/>
-          </w:pPr>
-          <w:r>
-            <w:t>Just delete the placeholder picture. Then, on the Insert tab, click Picture to select one from your files.</w:t>
-          </w:r>
-        </w:p>
-      </w:docPartBody>
-    </w:docPart>
-  </w:docParts>
-</w:glossaryDocument>
-</file>
-
-<file path=word/glossary/fontTable.xml><?xml version="1.0" encoding="utf-8"?>
-<w:fonts xmlns:mc="http://schemas.openxmlformats.org/markup-compatibility/2006" xmlns:r="http://schemas.openxmlformats.org/officeDocument/2006/relationships" xmlns:w="http://schemas.openxmlformats.org/wordprocessingml/2006/main" xmlns:w14="http://schemas.microsoft.com/office/word/2010/wordml" xmlns:w15="http://schemas.microsoft.com/office/word/2012/wordml" xmlns:w16cid="http://schemas.microsoft.com/office/word/2016/wordml/cid" xmlns:w16se="http://schemas.microsoft.com/office/word/2015/wordml/symex" mc:Ignorable="w14 w15 w16se w16cid">
-  <w:font w:name="Symbol">
-    <w:panose1 w:val="05050102010706020507"/>
-    <w:charset w:val="02"/>
-    <w:family w:val="roman"/>
-    <w:pitch w:val="variable"/>
-    <w:sig w:usb0="00000000" w:usb1="10000000" w:usb2="00000000" w:usb3="00000000" w:csb0="80000000" w:csb1="00000000"/>
-  </w:font>
-  <w:font w:name="Times New Roman">
-    <w:panose1 w:val="02020603050405020304"/>
-    <w:charset w:val="A1"/>
-    <w:family w:val="roman"/>
-    <w:pitch w:val="variable"/>
-    <w:sig w:usb0="E0002EFF" w:usb1="C000785B" w:usb2="00000009" w:usb3="00000000" w:csb0="000001FF" w:csb1="00000000"/>
-  </w:font>
-  <w:font w:name="Century Gothic">
-    <w:panose1 w:val="020B0502020202020204"/>
-    <w:charset w:val="A1"/>
-    <w:family w:val="swiss"/>
-    <w:pitch w:val="variable"/>
-    <w:sig w:usb0="00000287" w:usb1="00000000" w:usb2="00000000" w:usb3="00000000" w:csb0="0000009F" w:csb1="00000000"/>
-  </w:font>
-  <w:font w:name="Constantia">
-    <w:panose1 w:val="02030602050306030303"/>
-    <w:charset w:val="A1"/>
-    <w:family w:val="roman"/>
-    <w:pitch w:val="variable"/>
-    <w:sig w:usb0="A00002EF" w:usb1="4000204B" w:usb2="00000000" w:usb3="00000000" w:csb0="0000019F" w:csb1="00000000"/>
-  </w:font>
-  <w:font w:name="Segoe UI">
-    <w:panose1 w:val="020B0502040204020203"/>
-    <w:charset w:val="00"/>
-    <w:family w:val="swiss"/>
-    <w:pitch w:val="variable"/>
-    <w:sig w:usb0="E4002EFF" w:usb1="C000E47F" w:usb2="00000009" w:usb3="00000000" w:csb0="000001FF" w:csb1="00000000"/>
-  </w:font>
-  <w:font w:name="Consolas">
-    <w:panose1 w:val="020B0609020204030204"/>
-    <w:charset w:val="00"/>
-    <w:family w:val="modern"/>
-    <w:pitch w:val="fixed"/>
-    <w:sig w:usb0="E00002FF" w:usb1="0000FCFF" w:usb2="00000001" w:usb3="00000000" w:csb0="0000019F" w:csb1="00000000"/>
-  </w:font>
-  <w:font w:name="Calibri">
-    <w:panose1 w:val="020F0502020204030204"/>
-    <w:charset w:val="A1"/>
-    <w:family w:val="swiss"/>
-    <w:pitch w:val="variable"/>
-    <w:sig w:usb0="E0002AFF" w:usb1="C000247B" w:usb2="00000009" w:usb3="00000000" w:csb0="000001FF" w:csb1="00000000"/>
-  </w:font>
-  <w:font w:name="Calibri Light">
-    <w:panose1 w:val="020F0302020204030204"/>
-    <w:charset w:val="A1"/>
-    <w:family w:val="swiss"/>
-    <w:pitch w:val="variable"/>
-    <w:sig w:usb0="E0002AFF" w:usb1="C000247B" w:usb2="00000009" w:usb3="00000000" w:csb0="000001FF" w:csb1="00000000"/>
-  </w:font>
-</w:fonts>
-</file>
-
-<file path=word/glossary/numbering.xml><?xml version="1.0" encoding="utf-8"?>
-<w:numbering xmlns:wpc="http://schemas.microsoft.com/office/word/2010/wordprocessingCanvas" xmlns:cx="http://schemas.microsoft.com/office/drawing/2014/chartex" xmlns:cx1="http://schemas.microsoft.com/office/drawing/2015/9/8/chartex" xmlns:cx2="http://schemas.microsoft.com/office/drawing/2015/10/21/chartex" xmlns:cx3="http://schemas.microsoft.com/office/drawing/2016/5/9/chartex" xmlns:cx4="http://schemas.microsoft.com/office/drawing/2016/5/10/chartex" xmlns:cx5="http://schemas.microsoft.com/office/drawing/2016/5/11/chartex" xmlns:cx6="http://schemas.microsoft.com/office/drawing/2016/5/12/chartex" xmlns:cx7="http://schemas.microsoft.com/office/drawing/2016/5/13/chartex" xmlns:cx8="http://schemas.microsoft.com/office/drawing/2016/5/14/chartex" xmlns:mc="http://schemas.openxmlformats.org/markup-compatibility/2006" xmlns:aink="http://schemas.microsoft.com/office/drawing/2016/ink" xmlns:am3d="http://schemas.microsoft.com/office/drawing/2017/model3d" xmlns:o="urn:schemas-microsoft-com:office:office" xmlns:r="http://schemas.openxmlformats.org/officeDocument/2006/relationships" xmlns:m="http://schemas.openxmlformats.org/officeDocument/2006/math" xmlns:v="urn:schemas-microsoft-com:vml" xmlns:wp14="http://schemas.microsoft.com/office/word/2010/wordprocessingDrawing" xmlns:wp="http://schemas.openxmlformats.org/drawingml/2006/wordprocessingDrawing" xmlns:w10="urn:schemas-microsoft-com:office:word" xmlns:w="http://schemas.openxmlformats.org/wordprocessingml/2006/main" xmlns:w14="http://schemas.microsoft.com/office/word/2010/wordml" xmlns:w15="http://schemas.microsoft.com/office/word/2012/wordml" xmlns:w16cid="http://schemas.microsoft.com/office/word/2016/wordml/cid" xmlns:w16se="http://schemas.microsoft.com/office/word/2015/wordml/symex" xmlns:wpg="http://schemas.microsoft.com/office/word/2010/wordprocessingGroup" xmlns:wpi="http://schemas.microsoft.com/office/word/2010/wordprocessingInk" xmlns:wne="http://schemas.microsoft.com/office/word/2006/wordml" xmlns:wps="http://schemas.microsoft.com/office/word/2010/wordprocessingShape" mc:Ignorable="w14 w15 w16se w16cid wp14">
-  <w:abstractNum w:abstractNumId="0" w15:restartNumberingAfterBreak="0">
-    <w:nsid w:val="FFFFFF89"/>
-    <w:multiLevelType w:val="singleLevel"/>
-    <w:tmpl w:val="BAA6FCB4"/>
-    <w:lvl w:ilvl="0">
-      <w:start w:val="1"/>
-      <w:numFmt w:val="bullet"/>
-      <w:pStyle w:val="ListBullet"/>
-      <w:lvlText w:val="−"/>
-      <w:lvlJc w:val="left"/>
-      <w:pPr>
-        <w:ind w:left="720" w:hanging="360"/>
-      </w:pPr>
-      <w:rPr>
-        <w:rFonts w:ascii="Century Gothic" w:hAnsi="Century Gothic" w:hint="default"/>
-        <w:color w:val="0D0D0D" w:themeColor="text1" w:themeTint="F2"/>
-      </w:rPr>
-    </w:lvl>
-  </w:abstractNum>
-  <w:num w:numId="1">
-    <w:abstractNumId w:val="0"/>
-  </w:num>
-</w:numbering>
-</file>
-
-<file path=word/glossary/settings.xml><?xml version="1.0" encoding="utf-8"?>
-<w:settings xmlns:mc="http://schemas.openxmlformats.org/markup-compatibility/2006" xmlns:o="urn:schemas-microsoft-com:office:office" xmlns:r="http://schemas.openxmlformats.org/officeDocument/2006/relationships" xmlns:m="http://schemas.openxmlformats.org/officeDocument/2006/math" xmlns:v="urn:schemas-microsoft-com:vml" xmlns:w10="urn:schemas-microsoft-com:office:word" xmlns:w="http://schemas.openxmlformats.org/wordprocessingml/2006/main" xmlns:w14="http://schemas.microsoft.com/office/word/2010/wordml" xmlns:w15="http://schemas.microsoft.com/office/word/2012/wordml" xmlns:w16cid="http://schemas.microsoft.com/office/word/2016/wordml/cid" xmlns:w16se="http://schemas.microsoft.com/office/word/2015/wordml/symex" xmlns:sl="http://schemas.openxmlformats.org/schemaLibrary/2006/main" mc:Ignorable="w14 w15 w16se w16cid">
-  <w:view w:val="normal"/>
-  <w:defaultTabStop w:val="720"/>
-  <w:characterSpacingControl w:val="doNotCompress"/>
-  <w:compat>
-    <w:useFELayout/>
-    <w:compatSetting w:name="compatibilityMode" w:uri="http://schemas.microsoft.com/office/word" w:val="15"/>
-    <w:compatSetting w:name="overrideTableStyleFontSizeAndJustification" w:uri="http://schemas.microsoft.com/office/word" w:val="1"/>
-    <w:compatSetting w:name="enableOpenTypeFeatures" w:uri="http://schemas.microsoft.com/office/word" w:val="1"/>
-    <w:compatSetting w:name="doNotFlipMirrorIndents" w:uri="http://schemas.microsoft.com/office/word" w:val="1"/>
-    <w:compatSetting w:name="differentiateMultirowTableHeaders" w:uri="http://schemas.microsoft.com/office/word" w:val="1"/>
-    <w:compatSetting w:name="useWord2013TrackBottomHyphenation" w:uri="http://schemas.microsoft.com/office/word" w:val="0"/>
-  </w:compat>
-  <w:rsids>
-    <w:rsidRoot w:val="00ED2727"/>
-    <w:rsid w:val="00ED2727"/>
-  </w:rsids>
-  <m:mathPr>
-    <m:mathFont m:val="Cambria Math"/>
-    <m:brkBin m:val="before"/>
-    <m:brkBinSub m:val="--"/>
-    <m:smallFrac m:val="0"/>
-    <m:dispDef/>
-    <m:lMargin m:val="0"/>
-    <m:rMargin m:val="0"/>
-    <m:defJc m:val="centerGroup"/>
-    <m:wrapIndent m:val="1440"/>
-    <m:intLim m:val="subSup"/>
-    <m:naryLim m:val="undOvr"/>
-  </m:mathPr>
-  <w:themeFontLang w:val="el-GR"/>
-  <w:clrSchemeMapping w:bg1="light1" w:t1="dark1" w:bg2="light2" w:t2="dark2" w:accent1="accent1" w:accent2="accent2" w:accent3="accent3" w:accent4="accent4" w:accent5="accent5" w:accent6="accent6" w:hyperlink="hyperlink" w:followedHyperlink="followedHyperlink"/>
-  <w:decimalSymbol w:val=","/>
-  <w:listSeparator w:val=";"/>
-  <w15:chartTrackingRefBased/>
-</w:settings>
-</file>
-
-<file path=word/glossary/styles.xml><?xml version="1.0" encoding="utf-8"?>
-<w:styles xmlns:mc="http://schemas.openxmlformats.org/markup-compatibility/2006" xmlns:r="http://schemas.openxmlformats.org/officeDocument/2006/relationships" xmlns:w="http://schemas.openxmlformats.org/wordprocessingml/2006/main" xmlns:w14="http://schemas.microsoft.com/office/word/2010/wordml" xmlns:w15="http://schemas.microsoft.com/office/word/2012/wordml" xmlns:w16cid="http://schemas.microsoft.com/office/word/2016/wordml/cid" xmlns:w16se="http://schemas.microsoft.com/office/word/2015/wordml/symex" mc:Ignorable="w14 w15 w16se w16cid">
-  <w:docDefaults>
-    <w:rPrDefault>
-      <w:rPr>
-        <w:rFonts w:asciiTheme="minorHAnsi" w:eastAsiaTheme="minorEastAsia" w:hAnsiTheme="minorHAnsi" w:cstheme="minorBidi"/>
-        <w:sz w:val="22"/>
-        <w:szCs w:val="22"/>
-        <w:lang w:val="el-GR" w:eastAsia="el-GR" w:bidi="ar-SA"/>
-      </w:rPr>
-    </w:rPrDefault>
-    <w:pPrDefault>
-      <w:pPr>
-        <w:spacing w:after="160" w:line="259" w:lineRule="auto"/>
-      </w:pPr>
-    </w:pPrDefault>
-  </w:docDefaults>
-  <w:latentStyles w:defLockedState="0" w:defUIPriority="99" w:defSemiHidden="0" w:defUnhideWhenUsed="0" w:defQFormat="0" w:count="375">
-    <w:lsdException w:name="Normal" w:uiPriority="0" w:qFormat="1"/>
-    <w:lsdException w:name="heading 1" w:uiPriority="9" w:qFormat="1"/>
-    <w:lsdException w:name="heading 2" w:semiHidden="1" w:uiPriority="9" w:unhideWhenUsed="1" w:qFormat="1"/>
-    <w:lsdException w:name="heading 3" w:semiHidden="1" w:uiPriority="9" w:unhideWhenUsed="1" w:qFormat="1"/>
-    <w:lsdException w:name="heading 4" w:semiHidden="1" w:uiPriority="9" w:unhideWhenUsed="1" w:qFormat="1"/>
-    <w:lsdException w:name="heading 5" w:semiHidden="1" w:uiPriority="9" w:unhideWhenUsed="1" w:qFormat="1"/>
-    <w:lsdException w:name="heading 6" w:semiHidden="1" w:uiPriority="9" w:unhideWhenUsed="1" w:qFormat="1"/>
-    <w:lsdException w:name="heading 7" w:semiHidden="1" w:uiPriority="9" w:unhideWhenUsed="1" w:qFormat="1"/>
-    <w:lsdException w:name="heading 8" w:semiHidden="1" w:uiPriority="9" w:unhideWhenUsed="1" w:qFormat="1"/>
-    <w:lsdException w:name="heading 9" w:semiHidden="1" w:uiPriority="9" w:unhideWhenUsed="1" w:qFormat="1"/>
-    <w:lsdException w:name="index 1" w:semiHidden="1" w:unhideWhenUsed="1"/>
-    <w:lsdException w:name="index 2" w:semiHidden="1" w:unhideWhenUsed="1"/>
-    <w:lsdException w:name="index 3" w:semiHidden="1" w:unhideWhenUsed="1"/>
-    <w:lsdException w:name="index 4" w:semiHidden="1" w:unhideWhenUsed="1"/>
-    <w:lsdException w:name="index 5" w:semiHidden="1" w:unhideWhenUsed="1"/>
-    <w:lsdException w:name="index 6" w:semiHidden="1" w:unhideWhenUsed="1"/>
-    <w:lsdException w:name="index 7" w:semiHidden="1" w:unhideWhenUsed="1"/>
-    <w:lsdException w:name="index 8" w:semiHidden="1" w:unhideWhenUsed="1"/>
-    <w:lsdException w:name="index 9" w:semiHidden="1" w:unhideWhenUsed="1"/>
-    <w:lsdException w:name="toc 1" w:semiHidden="1" w:uiPriority="39" w:unhideWhenUsed="1"/>
-    <w:lsdException w:name="toc 2" w:semiHidden="1" w:uiPriority="39" w:unhideWhenUsed="1"/>
-    <w:lsdException w:name="toc 3" w:semiHidden="1" w:uiPriority="39" w:unhideWhenUsed="1"/>
-    <w:lsdException w:name="toc 4" w:semiHidden="1" w:uiPriority="39" w:unhideWhenUsed="1"/>
-    <w:lsdException w:name="toc 5" w:semiHidden="1" w:uiPriority="39" w:unhideWhenUsed="1"/>
-    <w:lsdException w:name="toc 6" w:semiHidden="1" w:uiPriority="39" w:unhideWhenUsed="1"/>
-    <w:lsdException w:name="toc 7" w:semiHidden="1" w:uiPriority="39" w:unhideWhenUsed="1"/>
-    <w:lsdException w:name="toc 8" w:semiHidden="1" w:uiPriority="39" w:unhideWhenUsed="1"/>
-    <w:lsdException w:name="toc 9" w:semiHidden="1" w:uiPriority="39" w:unhideWhenUsed="1"/>
-    <w:lsdException w:name="Normal Indent" w:semiHidden="1" w:unhideWhenUsed="1"/>
-    <w:lsdException w:name="footnote text" w:semiHidden="1" w:unhideWhenUsed="1"/>
-    <w:lsdException w:name="annotation text" w:semiHidden="1" w:unhideWhenUsed="1"/>
-    <w:lsdException w:name="header" w:semiHidden="1" w:unhideWhenUsed="1"/>
-    <w:lsdException w:name="footer" w:semiHidden="1" w:unhideWhenUsed="1"/>
-    <w:lsdException w:name="index heading" w:semiHidden="1" w:unhideWhenUsed="1"/>
-    <w:lsdException w:name="caption" w:semiHidden="1" w:uiPriority="35" w:unhideWhenUsed="1" w:qFormat="1"/>
-    <w:lsdException w:name="table of figures" w:semiHidden="1" w:unhideWhenUsed="1"/>
-    <w:lsdException w:name="envelope address" w:semiHidden="1" w:unhideWhenUsed="1"/>
-    <w:lsdException w:name="envelope return" w:semiHidden="1" w:unhideWhenUsed="1"/>
-    <w:lsdException w:name="footnote reference" w:semiHidden="1" w:unhideWhenUsed="1"/>
-    <w:lsdException w:name="annotation reference" w:semiHidden="1" w:unhideWhenUsed="1"/>
-    <w:lsdException w:name="line number" w:semiHidden="1" w:unhideWhenUsed="1"/>
-    <w:lsdException w:name="page number" w:semiHidden="1" w:unhideWhenUsed="1"/>
-    <w:lsdException w:name="endnote reference" w:semiHidden="1" w:unhideWhenUsed="1"/>
-    <w:lsdException w:name="endnote text" w:semiHidden="1" w:unhideWhenUsed="1"/>
-    <w:lsdException w:name="table of authorities" w:semiHidden="1" w:unhideWhenUsed="1"/>
-    <w:lsdException w:name="macro" w:semiHidden="1" w:unhideWhenUsed="1"/>
-    <w:lsdException w:name="toa heading" w:semiHidden="1" w:unhideWhenUsed="1"/>
-    <w:lsdException w:name="List" w:semiHidden="1" w:unhideWhenUsed="1"/>
-    <w:lsdException w:name="List Bullet" w:semiHidden="1" w:uiPriority="10" w:unhideWhenUsed="1" w:qFormat="1"/>
-    <w:lsdException w:name="List Number" w:semiHidden="1" w:unhideWhenUsed="1"/>
-    <w:lsdException w:name="List 2" w:semiHidden="1" w:unhideWhenUsed="1"/>
-    <w:lsdException w:name="List 3" w:semiHidden="1" w:unhideWhenUsed="1"/>
-    <w:lsdException w:name="List 4" w:semiHidden="1" w:unhideWhenUsed="1"/>
-    <w:lsdException w:name="List 5" w:semiHidden="1" w:unhideWhenUsed="1"/>
-    <w:lsdException w:name="List Bullet 2" w:semiHidden="1" w:unhideWhenUsed="1"/>
-    <w:lsdException w:name="List Bullet 3" w:semiHidden="1" w:unhideWhenUsed="1"/>
-    <w:lsdException w:name="List Bullet 4" w:semiHidden="1" w:unhideWhenUsed="1"/>
-    <w:lsdException w:name="List Bullet 5" w:semiHidden="1" w:unhideWhenUsed="1"/>
-    <w:lsdException w:name="List Number 2" w:semiHidden="1" w:unhideWhenUsed="1"/>
-    <w:lsdException w:name="List Number 3" w:semiHidden="1" w:unhideWhenUsed="1"/>
-    <w:lsdException w:name="List Number 4" w:semiHidden="1" w:unhideWhenUsed="1"/>
-    <w:lsdException w:name="List Number 5" w:semiHidden="1" w:unhideWhenUsed="1"/>
-    <w:lsdException w:name="Title" w:uiPriority="10" w:qFormat="1"/>
-    <w:lsdException w:name="Closing" w:semiHidden="1" w:unhideWhenUsed="1"/>
-    <w:lsdException w:name="Signature" w:semiHidden="1" w:unhideWhenUsed="1"/>
-    <w:lsdException w:name="Default Paragraph Font" w:semiHidden="1" w:uiPriority="1" w:unhideWhenUsed="1"/>
-    <w:lsdException w:name="Body Text" w:semiHidden="1" w:unhideWhenUsed="1"/>
-    <w:lsdException w:name="Body Text Indent" w:semiHidden="1" w:unhideWhenUsed="1"/>
-    <w:lsdException w:name="List Continue" w:semiHidden="1" w:unhideWhenUsed="1"/>
-    <w:lsdException w:name="List Continue 2" w:semiHidden="1" w:unhideWhenUsed="1"/>
-    <w:lsdException w:name="List Continue 3" w:semiHidden="1" w:unhideWhenUsed="1"/>
-    <w:lsdException w:name="List Continue 4" w:semiHidden="1" w:unhideWhenUsed="1"/>
-    <w:lsdException w:name="List Continue 5" w:semiHidden="1" w:unhideWhenUsed="1"/>
-    <w:lsdException w:name="Message Header" w:semiHidden="1" w:unhideWhenUsed="1"/>
-    <w:lsdException w:name="Subtitle" w:uiPriority="11" w:qFormat="1"/>
-    <w:lsdException w:name="Salutation" w:semiHidden="1" w:unhideWhenUsed="1"/>
-    <w:lsdException w:name="Date" w:semiHidden="1" w:unhideWhenUsed="1"/>
-    <w:lsdException w:name="Body Text First Indent" w:semiHidden="1" w:unhideWhenUsed="1"/>
-    <w:lsdException w:name="Body Text First Indent 2" w:semiHidden="1" w:unhideWhenUsed="1"/>
-    <w:lsdException w:name="Note Heading" w:semiHidden="1" w:unhideWhenUsed="1"/>
-    <w:lsdException w:name="Body Text 2" w:semiHidden="1" w:unhideWhenUsed="1"/>
-    <w:lsdException w:name="Body Text 3" w:semiHidden="1" w:unhideWhenUsed="1"/>
-    <w:lsdException w:name="Body Text Indent 2" w:semiHidden="1" w:unhideWhenUsed="1"/>
-    <w:lsdException w:name="Body Text Indent 3" w:semiHidden="1" w:unhideWhenUsed="1"/>
-    <w:lsdException w:name="Block Text" w:semiHidden="1" w:unhideWhenUsed="1"/>
-    <w:lsdException w:name="Hyperlink" w:semiHidden="1" w:unhideWhenUsed="1"/>
-    <w:lsdException w:name="FollowedHyperlink" w:semiHidden="1" w:unhideWhenUsed="1"/>
-    <w:lsdException w:name="Strong" w:uiPriority="22" w:qFormat="1"/>
-    <w:lsdException w:name="Emphasis" w:uiPriority="20" w:qFormat="1"/>
-    <w:lsdException w:name="Document Map" w:semiHidden="1" w:unhideWhenUsed="1"/>
-    <w:lsdException w:name="Plain Text" w:semiHidden="1" w:unhideWhenUsed="1"/>
-    <w:lsdException w:name="E-mail Signature" w:semiHidden="1" w:unhideWhenUsed="1"/>
-    <w:lsdException w:name="HTML Top of Form" w:semiHidden="1" w:unhideWhenUsed="1"/>
-    <w:lsdException w:name="HTML Bottom of Form" w:semiHidden="1" w:unhideWhenUsed="1"/>
-    <w:lsdException w:name="Normal (Web)" w:semiHidden="1" w:unhideWhenUsed="1"/>
-    <w:lsdException w:name="HTML Acronym" w:semiHidden="1" w:unhideWhenUsed="1"/>
-    <w:lsdException w:name="HTML Address" w:semiHidden="1" w:unhideWhenUsed="1"/>
-    <w:lsdException w:name="HTML Cite" w:semiHidden="1" w:unhideWhenUsed="1"/>
-    <w:lsdException w:name="HTML Code" w:semiHidden="1" w:unhideWhenUsed="1"/>
-    <w:lsdException w:name="HTML Definition" w:semiHidden="1" w:unhideWhenUsed="1"/>
-    <w:lsdException w:name="HTML Keyboard" w:semiHidden="1" w:unhideWhenUsed="1"/>
-    <w:lsdException w:name="HTML Preformatted" w:semiHidden="1" w:unhideWhenUsed="1"/>
-    <w:lsdException w:name="HTML Sample" w:semiHidden="1" w:unhideWhenUsed="1"/>
-    <w:lsdException w:name="HTML Typewriter" w:semiHidden="1" w:unhideWhenUsed="1"/>
-    <w:lsdException w:name="HTML Variable" w:semiHidden="1" w:unhideWhenUsed="1"/>
-    <w:lsdException w:name="Normal Table" w:semiHidden="1" w:unhideWhenUsed="1"/>
-    <w:lsdException w:name="annotation subject" w:semiHidden="1" w:unhideWhenUsed="1"/>
-    <w:lsdException w:name="No List" w:semiHidden="1" w:unhideWhenUsed="1"/>
-    <w:lsdException w:name="Outline List 1" w:semiHidden="1" w:unhideWhenUsed="1"/>
-    <w:lsdException w:name="Outline List 2" w:semiHidden="1" w:unhideWhenUsed="1"/>
-    <w:lsdException w:name="Outline List 3" w:semiHidden="1" w:unhideWhenUsed="1"/>
-    <w:lsdException w:name="Table Simple 1" w:semiHidden="1" w:unhideWhenUsed="1"/>
-    <w:lsdException w:name="Table Simple 2" w:semiHidden="1" w:unhideWhenUsed="1"/>
-    <w:lsdException w:name="Table Simple 3" w:semiHidden="1" w:unhideWhenUsed="1"/>
-    <w:lsdException w:name="Table Classic 1" w:semiHidden="1" w:unhideWhenUsed="1"/>
-    <w:lsdException w:name="Table Classic 2" w:semiHidden="1" w:unhideWhenUsed="1"/>
-    <w:lsdException w:name="Table Classic 3" w:semiHidden="1" w:unhideWhenUsed="1"/>
-    <w:lsdException w:name="Table Classic 4" w:semiHidden="1" w:unhideWhenUsed="1"/>
-    <w:lsdException w:name="Table Colorful 1" w:semiHidden="1" w:unhideWhenUsed="1"/>
-    <w:lsdException w:name="Table Colorful 2" w:semiHidden="1" w:unhideWhenUsed="1"/>
-    <w:lsdException w:name="Table Colorful 3" w:semiHidden="1" w:unhideWhenUsed="1"/>
-    <w:lsdException w:name="Table Columns 1" w:semiHidden="1" w:unhideWhenUsed="1"/>
-    <w:lsdException w:name="Table Columns 2" w:semiHidden="1" w:unhideWhenUsed="1"/>
-    <w:lsdException w:name="Table Columns 3" w:semiHidden="1" w:unhideWhenUsed="1"/>
-    <w:lsdException w:name="Table Columns 4" w:semiHidden="1" w:unhideWhenUsed="1"/>
-    <w:lsdException w:name="Table Columns 5" w:semiHidden="1" w:unhideWhenUsed="1"/>
-    <w:lsdException w:name="Table Grid 1" w:semiHidden="1" w:unhideWhenUsed="1"/>
-    <w:lsdException w:name="Table Grid 2" w:semiHidden="1" w:unhideWhenUsed="1"/>
-    <w:lsdException w:name="Table Grid 3" w:semiHidden="1" w:unhideWhenUsed="1"/>
-    <w:lsdException w:name="Table Grid 4" w:semiHidden="1" w:unhideWhenUsed="1"/>
-    <w:lsdException w:name="Table Grid 5" w:semiHidden="1" w:unhideWhenUsed="1"/>
-    <w:lsdException w:name="Table Grid 6" w:semiHidden="1" w:unhideWhenUsed="1"/>
-    <w:lsdException w:name="Table Grid 7" w:semiHidden="1" w:unhideWhenUsed="1"/>
-    <w:lsdException w:name="Table Grid 8" w:semiHidden="1" w:unhideWhenUsed="1"/>
-    <w:lsdException w:name="Table List 1" w:semiHidden="1" w:unhideWhenUsed="1"/>
-    <w:lsdException w:name="Table List 2" w:semiHidden="1" w:unhideWhenUsed="1"/>
-    <w:lsdException w:name="Table List 3" w:semiHidden="1" w:unhideWhenUsed="1"/>
-    <w:lsdException w:name="Table List 4" w:semiHidden="1" w:unhideWhenUsed="1"/>
-    <w:lsdException w:name="Table List 5" w:semiHidden="1" w:unhideWhenUsed="1"/>
-    <w:lsdException w:name="Table List 6" w:semiHidden="1" w:unhideWhenUsed="1"/>
-    <w:lsdException w:name="Table List 7" w:semiHidden="1" w:unhideWhenUsed="1"/>
-    <w:lsdException w:name="Table List 8" w:semiHidden="1" w:unhideWhenUsed="1"/>
-    <w:lsdException w:name="Table 3D effects 1" w:semiHidden="1" w:unhideWhenUsed="1"/>
-    <w:lsdException w:name="Table 3D effects 2" w:semiHidden="1" w:unhideWhenUsed="1"/>
-    <w:lsdException w:name="Table 3D effects 3" w:semiHidden="1" w:unhideWhenUsed="1"/>
-    <w:lsdException w:name="Table Contemporary" w:semiHidden="1" w:unhideWhenUsed="1"/>
-    <w:lsdException w:name="Table Elegant" w:semiHidden="1" w:unhideWhenUsed="1"/>
-    <w:lsdException w:name="Table Professional" w:semiHidden="1" w:unhideWhenUsed="1"/>
-    <w:lsdException w:name="Table Subtle 1" w:semiHidden="1" w:unhideWhenUsed="1"/>
-    <w:lsdException w:name="Table Subtle 2" w:semiHidden="1" w:unhideWhenUsed="1"/>
-    <w:lsdException w:name="Table Web 1" w:semiHidden="1" w:unhideWhenUsed="1"/>
-    <w:lsdException w:name="Table Web 2" w:semiHidden="1" w:unhideWhenUsed="1"/>
-    <w:lsdException w:name="Table Web 3" w:semiHidden="1" w:unhideWhenUsed="1"/>
-    <w:lsdException w:name="Balloon Text" w:semiHidden="1" w:unhideWhenUsed="1"/>
-    <w:lsdException w:name="Table Grid" w:uiPriority="39"/>
-    <w:lsdException w:name="Table Theme" w:semiHidden="1" w:unhideWhenUsed="1"/>
-    <w:lsdException w:name="Placeholder Text" w:semiHidden="1"/>
-    <w:lsdException w:name="No Spacing" w:uiPriority="1" w:qFormat="1"/>
-    <w:lsdException w:name="Light Shading" w:uiPriority="60"/>
-    <w:lsdException w:name="Light List" w:uiPriority="61"/>
-    <w:lsdException w:name="Light Grid" w:uiPriority="62"/>
-    <w:lsdException w:name="Medium Shading 1" w:uiPriority="63"/>
-    <w:lsdException w:name="Medium Shading 2" w:uiPriority="64"/>
-    <w:lsdException w:name="Medium List 1" w:uiPriority="65"/>
-    <w:lsdException w:name="Medium List 2" w:uiPriority="66"/>
-    <w:lsdException w:name="Medium Grid 1" w:uiPriority="67"/>
-    <w:lsdException w:name="Medium Grid 2" w:uiPriority="68"/>
-    <w:lsdException w:name="Medium Grid 3" w:uiPriority="69"/>
-    <w:lsdException w:name="Dark List" w:uiPriority="70"/>
-    <w:lsdException w:name="Colorful Shading" w:uiPriority="71"/>
-    <w:lsdException w:name="Colorful List" w:uiPriority="72"/>
-    <w:lsdException w:name="Colorful Grid" w:uiPriority="73"/>
-    <w:lsdException w:name="Light Shading Accent 1" w:uiPriority="60"/>
-    <w:lsdException w:name="Light List Accent 1" w:uiPriority="61"/>
-    <w:lsdException w:name="Light Grid Accent 1" w:uiPriority="62"/>
-    <w:lsdException w:name="Medium Shading 1 Accent 1" w:uiPriority="63"/>
-    <w:lsdException w:name="Medium Shading 2 Accent 1" w:uiPriority="64"/>
-    <w:lsdException w:name="Medium List 1 Accent 1" w:uiPriority="65"/>
-    <w:lsdException w:name="Revision" w:semiHidden="1"/>
-    <w:lsdException w:name="List Paragraph" w:uiPriority="34" w:qFormat="1"/>
-    <w:lsdException w:name="Quote" w:uiPriority="29" w:qFormat="1"/>
-    <w:lsdException w:name="Intense Quote" w:uiPriority="30" w:qFormat="1"/>
-    <w:lsdException w:name="Medium List 2 Accent 1" w:uiPriority="66"/>
-    <w:lsdException w:name="Medium Grid 1 Accent 1" w:uiPriority="67"/>
-    <w:lsdException w:name="Medium Grid 2 Accent 1" w:uiPriority="68"/>
-    <w:lsdException w:name="Medium Grid 3 Accent 1" w:uiPriority="69"/>
-    <w:lsdException w:name="Dark List Accent 1" w:uiPriority="70"/>
-    <w:lsdException w:name="Colorful Shading Accent 1" w:uiPriority="71"/>
-    <w:lsdException w:name="Colorful List Accent 1" w:uiPriority="72"/>
-    <w:lsdException w:name="Colorful Grid Accent 1" w:uiPriority="73"/>
-    <w:lsdException w:name="Light Shading Accent 2" w:uiPriority="60"/>
-    <w:lsdException w:name="Light List Accent 2" w:uiPriority="61"/>
-    <w:lsdException w:name="Light Grid Accent 2" w:uiPriority="62"/>
-    <w:lsdException w:name="Medium Shading 1 Accent 2" w:uiPriority="63"/>
-    <w:lsdException w:name="Medium Shading 2 Accent 2" w:uiPriority="64"/>
-    <w:lsdException w:name="Medium List 1 Accent 2" w:uiPriority="65"/>
-    <w:lsdException w:name="Medium List 2 Accent 2" w:uiPriority="66"/>
-    <w:lsdException w:name="Medium Grid 1 Accent 2" w:uiPriority="67"/>
-    <w:lsdException w:name="Medium Grid 2 Accent 2" w:uiPriority="68"/>
-    <w:lsdException w:name="Medium Grid 3 Accent 2" w:uiPriority="69"/>
-    <w:lsdException w:name="Dark List Accent 2" w:uiPriority="70"/>
-    <w:lsdException w:name="Colorful Shading Accent 2" w:uiPriority="71"/>
-    <w:lsdException w:name="Colorful List Accent 2" w:uiPriority="72"/>
-    <w:lsdException w:name="Colorful Grid Accent 2" w:uiPriority="73"/>
-    <w:lsdException w:name="Light Shading Accent 3" w:uiPriority="60"/>
-    <w:lsdException w:name="Light List Accent 3" w:uiPriority="61"/>
-    <w:lsdException w:name="Light Grid Accent 3" w:uiPriority="62"/>
-    <w:lsdException w:name="Medium Shading 1 Accent 3" w:uiPriority="63"/>
-    <w:lsdException w:name="Medium Shading 2 Accent 3" w:uiPriority="64"/>
-    <w:lsdException w:name="Medium List 1 Accent 3" w:uiPriority="65"/>
-    <w:lsdException w:name="Medium List 2 Accent 3" w:uiPriority="66"/>
-    <w:lsdException w:name="Medium Grid 1 Accent 3" w:uiPriority="67"/>
-    <w:lsdException w:name="Medium Grid 2 Accent 3" w:uiPriority="68"/>
-    <w:lsdException w:name="Medium Grid 3 Accent 3" w:uiPriority="69"/>
-    <w:lsdException w:name="Dark List Accent 3" w:uiPriority="70"/>
-    <w:lsdException w:name="Colorful Shading Accent 3" w:uiPriority="71"/>
-    <w:lsdException w:name="Colorful List Accent 3" w:uiPriority="72"/>
-    <w:lsdException w:name="Colorful Grid Accent 3" w:uiPriority="73"/>
-    <w:lsdException w:name="Light Shading Accent 4" w:uiPriority="60"/>
-    <w:lsdException w:name="Light List Accent 4" w:uiPriority="61"/>
-    <w:lsdException w:name="Light Grid Accent 4" w:uiPriority="62"/>
-    <w:lsdException w:name="Medium Shading 1 Accent 4" w:uiPriority="63"/>
-    <w:lsdException w:name="Medium Shading 2 Accent 4" w:uiPriority="64"/>
-    <w:lsdException w:name="Medium List 1 Accent 4" w:uiPriority="65"/>
-    <w:lsdException w:name="Medium List 2 Accent 4" w:uiPriority="66"/>
-    <w:lsdException w:name="Medium Grid 1 Accent 4" w:uiPriority="67"/>
-    <w:lsdException w:name="Medium Grid 2 Accent 4" w:uiPriority="68"/>
-    <w:lsdException w:name="Medium Grid 3 Accent 4" w:uiPriority="69"/>
-    <w:lsdException w:name="Dark List Accent 4" w:uiPriority="70"/>
-    <w:lsdException w:name="Colorful Shading Accent 4" w:uiPriority="71"/>
-    <w:lsdException w:name="Colorful List Accent 4" w:uiPriority="72"/>
-    <w:lsdException w:name="Colorful Grid Accent 4" w:uiPriority="73"/>
-    <w:lsdException w:name="Light Shading Accent 5" w:uiPriority="60"/>
-    <w:lsdException w:name="Light List Accent 5" w:uiPriority="61"/>
-    <w:lsdException w:name="Light Grid Accent 5" w:uiPriority="62"/>
-    <w:lsdException w:name="Medium Shading 1 Accent 5" w:uiPriority="63"/>
-    <w:lsdException w:name="Medium Shading 2 Accent 5" w:uiPriority="64"/>
-    <w:lsdException w:name="Medium List 1 Accent 5" w:uiPriority="65"/>
-    <w:lsdException w:name="Medium List 2 Accent 5" w:uiPriority="66"/>
-    <w:lsdException w:name="Medium Grid 1 Accent 5" w:uiPriority="67"/>
-    <w:lsdException w:name="Medium Grid 2 Accent 5" w:uiPriority="68"/>
-    <w:lsdException w:name="Medium Grid 3 Accent 5" w:uiPriority="69"/>
-    <w:lsdException w:name="Dark List Accent 5" w:uiPriority="70"/>
-    <w:lsdException w:name="Colorful Shading Accent 5" w:uiPriority="71"/>
-    <w:lsdException w:name="Colorful List Accent 5" w:uiPriority="72"/>
-    <w:lsdException w:name="Colorful Grid Accent 5" w:uiPriority="73"/>
-    <w:lsdException w:name="Light Shading Accent 6" w:uiPriority="60"/>
-    <w:lsdException w:name="Light List Accent 6" w:uiPriority="61"/>
-    <w:lsdException w:name="Light Grid Accent 6" w:uiPriority="62"/>
-    <w:lsdException w:name="Medium Shading 1 Accent 6" w:uiPriority="63"/>
-    <w:lsdException w:name="Medium Shading 2 Accent 6" w:uiPriority="64"/>
-    <w:lsdException w:name="Medium List 1 Accent 6" w:uiPriority="65"/>
-    <w:lsdException w:name="Medium List 2 Accent 6" w:uiPriority="66"/>
-    <w:lsdException w:name="Medium Grid 1 Accent 6" w:uiPriority="67"/>
-    <w:lsdException w:name="Medium Grid 2 Accent 6" w:uiPriority="68"/>
-    <w:lsdException w:name="Medium Grid 3 Accent 6" w:uiPriority="69"/>
-    <w:lsdException w:name="Dark List Accent 6" w:uiPriority="70"/>
-    <w:lsdException w:name="Colorful Shading Accent 6" w:uiPriority="71"/>
-    <w:lsdException w:name="Colorful List Accent 6" w:uiPriority="72"/>
-    <w:lsdException w:name="Colorful Grid Accent 6" w:uiPriority="73"/>
-    <w:lsdException w:name="Subtle Emphasis" w:uiPriority="19" w:qFormat="1"/>
-    <w:lsdException w:name="Intense Emphasis" w:uiPriority="21" w:qFormat="1"/>
-    <w:lsdException w:name="Subtle Reference" w:uiPriority="31" w:qFormat="1"/>
-    <w:lsdException w:name="Intense Reference" w:uiPriority="32" w:qFormat="1"/>
-    <w:lsdException w:name="Book Title" w:uiPriority="33" w:qFormat="1"/>
-    <w:lsdException w:name="Bibliography" w:semiHidden="1" w:uiPriority="37" w:unhideWhenUsed="1"/>
-    <w:lsdException w:name="TOC Heading" w:semiHidden="1" w:uiPriority="39" w:unhideWhenUsed="1" w:qFormat="1"/>
-    <w:lsdException w:name="Plain Table 1" w:uiPriority="41"/>
-    <w:lsdException w:name="Plain Table 2" w:uiPriority="42"/>
-    <w:lsdException w:name="Plain Table 3" w:uiPriority="43"/>
-    <w:lsdException w:name="Plain Table 4" w:uiPriority="44"/>
-    <w:lsdException w:name="Plain Table 5" w:uiPriority="45"/>
-    <w:lsdException w:name="Grid Table Light" w:uiPriority="40"/>
-    <w:lsdException w:name="Grid Table 1 Light" w:uiPriority="46"/>
-    <w:lsdException w:name="Grid Table 2" w:uiPriority="47"/>
-    <w:lsdException w:name="Grid Table 3" w:uiPriority="48"/>
-    <w:lsdException w:name="Grid Table 4" w:uiPriority="49"/>
-    <w:lsdException w:name="Grid Table 5 Dark" w:uiPriority="50"/>
-    <w:lsdException w:name="Grid Table 6 Colorful" w:uiPriority="51"/>
-    <w:lsdException w:name="Grid Table 7 Colorful" w:uiPriority="52"/>
-    <w:lsdException w:name="Grid Table 1 Light Accent 1" w:uiPriority="46"/>
-    <w:lsdException w:name="Grid Table 2 Accent 1" w:uiPriority="47"/>
-    <w:lsdException w:name="Grid Table 3 Accent 1" w:uiPriority="48"/>
-    <w:lsdException w:name="Grid Table 4 Accent 1" w:uiPriority="49"/>
-    <w:lsdException w:name="Grid Table 5 Dark Accent 1" w:uiPriority="50"/>
-    <w:lsdException w:name="Grid Table 6 Colorful Accent 1" w:uiPriority="51"/>
-    <w:lsdException w:name="Grid Table 7 Colorful Accent 1" w:uiPriority="52"/>
-    <w:lsdException w:name="Grid Table 1 Light Accent 2" w:uiPriority="46"/>
-    <w:lsdException w:name="Grid Table 2 Accent 2" w:uiPriority="47"/>
-    <w:lsdException w:name="Grid Table 3 Accent 2" w:uiPriority="48"/>
-    <w:lsdException w:name="Grid Table 4 Accent 2" w:uiPriority="49"/>
-    <w:lsdException w:name="Grid Table 5 Dark Accent 2" w:uiPriority="50"/>
-    <w:lsdException w:name="Grid Table 6 Colorful Accent 2" w:uiPriority="51"/>
-    <w:lsdException w:name="Grid Table 7 Colorful Accent 2" w:uiPriority="52"/>
-    <w:lsdException w:name="Grid Table 1 Light Accent 3" w:uiPriority="46"/>
-    <w:lsdException w:name="Grid Table 2 Accent 3" w:uiPriority="47"/>
-    <w:lsdException w:name="Grid Table 3 Accent 3" w:uiPriority="48"/>
-    <w:lsdException w:name="Grid Table 4 Accent 3" w:uiPriority="49"/>
-    <w:lsdException w:name="Grid Table 5 Dark Accent 3" w:uiPriority="50"/>
-    <w:lsdException w:name="Grid Table 6 Colorful Accent 3" w:uiPriority="51"/>
-    <w:lsdException w:name="Grid Table 7 Colorful Accent 3" w:uiPriority="52"/>
-    <w:lsdException w:name="Grid Table 1 Light Accent 4" w:uiPriority="46"/>
-    <w:lsdException w:name="Grid Table 2 Accent 4" w:uiPriority="47"/>
-    <w:lsdException w:name="Grid Table 3 Accent 4" w:uiPriority="48"/>
-    <w:lsdException w:name="Grid Table 4 Accent 4" w:uiPriority="49"/>
-    <w:lsdException w:name="Grid Table 5 Dark Accent 4" w:uiPriority="50"/>
-    <w:lsdException w:name="Grid Table 6 Colorful Accent 4" w:uiPriority="51"/>
-    <w:lsdException w:name="Grid Table 7 Colorful Accent 4" w:uiPriority="52"/>
-    <w:lsdException w:name="Grid Table 1 Light Accent 5" w:uiPriority="46"/>
-    <w:lsdException w:name="Grid Table 2 Accent 5" w:uiPriority="47"/>
-    <w:lsdException w:name="Grid Table 3 Accent 5" w:uiPriority="48"/>
-    <w:lsdException w:name="Grid Table 4 Accent 5" w:uiPriority="49"/>
-    <w:lsdException w:name="Grid Table 5 Dark Accent 5" w:uiPriority="50"/>
-    <w:lsdException w:name="Grid Table 6 Colorful Accent 5" w:uiPriority="51"/>
-    <w:lsdException w:name="Grid Table 7 Colorful Accent 5" w:uiPriority="52"/>
-    <w:lsdException w:name="Grid Table 1 Light Accent 6" w:uiPriority="46"/>
-    <w:lsdException w:name="Grid Table 2 Accent 6" w:uiPriority="47"/>
-    <w:lsdException w:name="Grid Table 3 Accent 6" w:uiPriority="48"/>
-    <w:lsdException w:name="Grid Table 4 Accent 6" w:uiPriority="49"/>
-    <w:lsdException w:name="Grid Table 5 Dark Accent 6" w:uiPriority="50"/>
-    <w:lsdException w:name="Grid Table 6 Colorful Accent 6" w:uiPriority="51"/>
-    <w:lsdException w:name="Grid Table 7 Colorful Accent 6" w:uiPriority="52"/>
-    <w:lsdException w:name="List Table 1 Light" w:uiPriority="46"/>
-    <w:lsdException w:name="List Table 2" w:uiPriority="47"/>
-    <w:lsdException w:name="List Table 3" w:uiPriority="48"/>
-    <w:lsdException w:name="List Table 4" w:uiPriority="49"/>
-    <w:lsdException w:name="List Table 5 Dark" w:uiPriority="50"/>
-    <w:lsdException w:name="List Table 6 Colorful" w:uiPriority="51"/>
-    <w:lsdException w:name="List Table 7 Colorful" w:uiPriority="52"/>
-    <w:lsdException w:name="List Table 1 Light Accent 1" w:uiPriority="46"/>
-    <w:lsdException w:name="List Table 2 Accent 1" w:uiPriority="47"/>
-    <w:lsdException w:name="List Table 3 Accent 1" w:uiPriority="48"/>
-    <w:lsdException w:name="List Table 4 Accent 1" w:uiPriority="49"/>
-    <w:lsdException w:name="List Table 5 Dark Accent 1" w:uiPriority="50"/>
-    <w:lsdException w:name="List Table 6 Colorful Accent 1" w:uiPriority="51"/>
-    <w:lsdException w:name="List Table 7 Colorful Accent 1" w:uiPriority="52"/>
-    <w:lsdException w:name="List Table 1 Light Accent 2" w:uiPriority="46"/>
-    <w:lsdException w:name="List Table 2 Accent 2" w:uiPriority="47"/>
-    <w:lsdException w:name="List Table 3 Accent 2" w:uiPriority="48"/>
-    <w:lsdException w:name="List Table 4 Accent 2" w:uiPriority="49"/>
-    <w:lsdException w:name="List Table 5 Dark Accent 2" w:uiPriority="50"/>
-    <w:lsdException w:name="List Table 6 Colorful Accent 2" w:uiPriority="51"/>
-    <w:lsdException w:name="List Table 7 Colorful Accent 2" w:uiPriority="52"/>
-    <w:lsdException w:name="List Table 1 Light Accent 3" w:uiPriority="46"/>
-    <w:lsdException w:name="List Table 2 Accent 3" w:uiPriority="47"/>
-    <w:lsdException w:name="List Table 3 Accent 3" w:uiPriority="48"/>
-    <w:lsdException w:name="List Table 4 Accent 3" w:uiPriority="49"/>
-    <w:lsdException w:name="List Table 5 Dark Accent 3" w:uiPriority="50"/>
-    <w:lsdException w:name="List Table 6 Colorful Accent 3" w:uiPriority="51"/>
-    <w:lsdException w:name="List Table 7 Colorful Accent 3" w:uiPriority="52"/>
-    <w:lsdException w:name="List Table 1 Light Accent 4" w:uiPriority="46"/>
-    <w:lsdException w:name="List Table 2 Accent 4" w:uiPriority="47"/>
-    <w:lsdException w:name="List Table 3 Accent 4" w:uiPriority="48"/>
-    <w:lsdException w:name="List Table 4 Accent 4" w:uiPriority="49"/>
-    <w:lsdException w:name="List Table 5 Dark Accent 4" w:uiPriority="50"/>
-    <w:lsdException w:name="List Table 6 Colorful Accent 4" w:uiPriority="51"/>
-    <w:lsdException w:name="List Table 7 Colorful Accent 4" w:uiPriority="52"/>
-    <w:lsdException w:name="List Table 1 Light Accent 5" w:uiPriority="46"/>
-    <w:lsdException w:name="List Table 2 Accent 5" w:uiPriority="47"/>
-    <w:lsdException w:name="List Table 3 Accent 5" w:uiPriority="48"/>
-    <w:lsdException w:name="List Table 4 Accent 5" w:uiPriority="49"/>
-    <w:lsdException w:name="List Table 5 Dark Accent 5" w:uiPriority="50"/>
-    <w:lsdException w:name="List Table 6 Colorful Accent 5" w:uiPriority="51"/>
-    <w:lsdException w:name="List Table 7 Colorful Accent 5" w:uiPriority="52"/>
-    <w:lsdException w:name="List Table 1 Light Accent 6" w:uiPriority="46"/>
-    <w:lsdException w:name="List Table 2 Accent 6" w:uiPriority="47"/>
-    <w:lsdException w:name="List Table 3 Accent 6" w:uiPriority="48"/>
-    <w:lsdException w:name="List Table 4 Accent 6" w:uiPriority="49"/>
-    <w:lsdException w:name="List Table 5 Dark Accent 6" w:uiPriority="50"/>
-    <w:lsdException w:name="List Table 6 Colorful Accent 6" w:uiPriority="51"/>
-    <w:lsdException w:name="List Table 7 Colorful Accent 6" w:uiPriority="52"/>
-    <w:lsdException w:name="Mention" w:semiHidden="1" w:unhideWhenUsed="1"/>
-    <w:lsdException w:name="Smart Hyperlink" w:semiHidden="1" w:unhideWhenUsed="1"/>
-    <w:lsdException w:name="Hashtag" w:semiHidden="1" w:unhideWhenUsed="1"/>
-    <w:lsdException w:name="Unresolved Mention" w:semiHidden="1" w:unhideWhenUsed="1"/>
-  </w:latentStyles>
-  <w:style w:type="paragraph" w:default="1" w:styleId="Normal">
-    <w:name w:val="Normal"/>
-    <w:qFormat/>
-  </w:style>
-  <w:style w:type="character" w:default="1" w:styleId="DefaultParagraphFont">
-    <w:name w:val="Default Paragraph Font"/>
-    <w:uiPriority w:val="1"/>
-    <w:semiHidden/>
-    <w:unhideWhenUsed/>
-  </w:style>
-  <w:style w:type="table" w:default="1" w:styleId="TableNormal">
-    <w:name w:val="Normal Table"/>
-    <w:uiPriority w:val="99"/>
-    <w:semiHidden/>
-    <w:unhideWhenUsed/>
-    <w:tblPr>
-      <w:tblInd w:w="0" w:type="dxa"/>
-      <w:tblCellMar>
-        <w:top w:w="0" w:type="dxa"/>
-        <w:left w:w="108" w:type="dxa"/>
-        <w:bottom w:w="0" w:type="dxa"/>
-        <w:right w:w="108" w:type="dxa"/>
-      </w:tblCellMar>
-    </w:tblPr>
-  </w:style>
-  <w:style w:type="numbering" w:default="1" w:styleId="NoList">
-    <w:name w:val="No List"/>
-    <w:uiPriority w:val="99"/>
-    <w:semiHidden/>
-    <w:unhideWhenUsed/>
-  </w:style>
-  <w:style w:type="paragraph" w:customStyle="1" w:styleId="A283195E840B41368A5D1E5C7BB997CF">
-    <w:name w:val="A283195E840B41368A5D1E5C7BB997CF"/>
-  </w:style>
-  <w:style w:type="paragraph" w:customStyle="1" w:styleId="3CD493FFA1924659810E889E1B9BD550">
-    <w:name w:val="3CD493FFA1924659810E889E1B9BD550"/>
-  </w:style>
-  <w:style w:type="paragraph" w:customStyle="1" w:styleId="E21E966F89A74727BEF36C529E66632D">
-    <w:name w:val="E21E966F89A74727BEF36C529E66632D"/>
-  </w:style>
-  <w:style w:type="paragraph" w:customStyle="1" w:styleId="518EC889CD2C4521BD81F2605CEEE92D">
-    <w:name w:val="518EC889CD2C4521BD81F2605CEEE92D"/>
-  </w:style>
-  <w:style w:type="paragraph" w:customStyle="1" w:styleId="58720A5BCFF947CBA2857BCEF26C8561">
-    <w:name w:val="58720A5BCFF947CBA2857BCEF26C8561"/>
-  </w:style>
-  <w:style w:type="paragraph" w:customStyle="1" w:styleId="97364B465F98407CB4EFA7CCEA7BC854">
-    <w:name w:val="97364B465F98407CB4EFA7CCEA7BC854"/>
-  </w:style>
-  <w:style w:type="paragraph" w:customStyle="1" w:styleId="5A96DA73422C43369FC4E2BE0F4C898B">
-    <w:name w:val="5A96DA73422C43369FC4E2BE0F4C898B"/>
-  </w:style>
-  <w:style w:type="paragraph" w:styleId="ListBullet">
-    <w:name w:val="List Bullet"/>
-    <w:basedOn w:val="Normal"/>
-    <w:uiPriority w:val="10"/>
-    <w:unhideWhenUsed/>
-    <w:qFormat/>
-    <w:pPr>
-      <w:numPr>
-        <w:numId w:val="1"/>
-      </w:numPr>
-      <w:spacing w:before="120" w:after="200" w:line="264" w:lineRule="auto"/>
-    </w:pPr>
-    <w:rPr>
-      <w:rFonts w:eastAsiaTheme="minorHAnsi"/>
-      <w:color w:val="595959" w:themeColor="text1" w:themeTint="A6"/>
-      <w:lang w:val="en-US" w:eastAsia="en-US"/>
-    </w:rPr>
-  </w:style>
-  <w:style w:type="paragraph" w:customStyle="1" w:styleId="776C0B90CD42441F9DF99AA2D34BCC0E">
-    <w:name w:val="776C0B90CD42441F9DF99AA2D34BCC0E"/>
-  </w:style>
-  <w:style w:type="paragraph" w:customStyle="1" w:styleId="139C50126EA6482C8FF2F3335C58356D">
-    <w:name w:val="139C50126EA6482C8FF2F3335C58356D"/>
-  </w:style>
-  <w:style w:type="paragraph" w:customStyle="1" w:styleId="473B8F19AB0E4739A98BF9FE6BABF50C">
-    <w:name w:val="473B8F19AB0E4739A98BF9FE6BABF50C"/>
-  </w:style>
-</w:styles>
-</file>
-
-<file path=word/glossary/webSettings.xml><?xml version="1.0" encoding="utf-8"?>
-<w:webSettings xmlns:mc="http://schemas.openxmlformats.org/markup-compatibility/2006" xmlns:r="http://schemas.openxmlformats.org/officeDocument/2006/relationships" xmlns:w="http://schemas.openxmlformats.org/wordprocessingml/2006/main" xmlns:w14="http://schemas.microsoft.com/office/word/2010/wordml" xmlns:w15="http://schemas.microsoft.com/office/word/2012/wordml" xmlns:w16cid="http://schemas.microsoft.com/office/word/2016/wordml/cid" xmlns:w16se="http://schemas.microsoft.com/office/word/2015/wordml/symex" mc:Ignorable="w14 w15 w16se w16cid">
-  <w:optimizeForBrowser/>
-  <w:allowPNG/>
-</w:webSettings>
 </file>
 
 <file path=word/theme/theme1.xml><?xml version="1.0" encoding="utf-8"?>

</xml_diff>

<commit_message>
added HTA - finished first part of assignment
</commit_message>
<xml_diff>
--- a/Documetation/ergasia1.docx
+++ b/Documetation/ergasia1.docx
@@ -87,33 +87,73 @@
     <w:p>
       <w:pPr>
         <w:pStyle w:val="ContactInfo"/>
-      </w:pPr>
-      <w:proofErr w:type="spellStart"/>
-      <w:r>
-        <w:rPr>
-          <w:lang w:val="el-GR"/>
-        </w:rPr>
-        <w:t>ΒαλεΕδωΤαΣτοιχειαΣου</w:t>
-      </w:r>
-      <w:proofErr w:type="spellEnd"/>
-      <w:r>
-        <w:t xml:space="preserve"> | </w:t>
-      </w:r>
-      <w:proofErr w:type="spellStart"/>
-      <w:r>
-        <w:rPr>
-          <w:lang w:val="el-GR"/>
-        </w:rPr>
-        <w:t>ΚαιΤοΠΣου</w:t>
-      </w:r>
-      <w:proofErr w:type="spellEnd"/>
-      <w:r>
+        <w:rPr>
+          <w:lang w:val="el-GR"/>
+        </w:rPr>
+      </w:pPr>
+      <w:r>
+        <w:rPr>
+          <w:lang w:val="el-GR"/>
+        </w:rPr>
+        <w:t>Κωνσταντίνος</w:t>
+      </w:r>
+      <w:r>
+        <w:rPr>
+          <w:lang w:val="el-GR"/>
+        </w:rPr>
+        <w:t>-</w:t>
+      </w:r>
+      <w:r>
+        <w:rPr>
+          <w:lang w:val="el-GR"/>
+        </w:rPr>
+        <w:t>Σπυρίδων</w:t>
+      </w:r>
+      <w:r>
+        <w:rPr>
+          <w:lang w:val="el-GR"/>
+        </w:rPr>
+        <w:t xml:space="preserve"> </w:t>
+      </w:r>
+      <w:bookmarkStart w:id="5" w:name="_GoBack"/>
+      <w:bookmarkEnd w:id="5"/>
+      <w:r>
+        <w:rPr>
+          <w:lang w:val="el-GR"/>
+        </w:rPr>
+        <w:t>Μώκος</w:t>
+      </w:r>
+      <w:r>
+        <w:rPr>
+          <w:lang w:val="el-GR"/>
+        </w:rPr>
+        <w:t xml:space="preserve"> </w:t>
+      </w:r>
+      <w:r>
+        <w:rPr>
+          <w:lang w:val="el-GR"/>
+        </w:rPr>
+        <w:t xml:space="preserve">| </w:t>
+      </w:r>
+      <w:r>
+        <w:rPr>
+          <w:lang w:val="el-GR"/>
+        </w:rPr>
+        <w:t>Π15098</w:t>
+      </w:r>
+      <w:r>
+        <w:rPr>
+          <w:lang w:val="el-GR"/>
+        </w:rPr>
         <w:br w:type="page"/>
       </w:r>
     </w:p>
     <w:p>
       <w:pPr>
         <w:pStyle w:val="Heading1"/>
+        <w:rPr>
+          <w:lang w:val="el-GR"/>
+        </w:rPr>
       </w:pPr>
       <w:r>
         <w:rPr>
@@ -123,6 +163,9 @@
         <w:t>Ιεραρχική</w:t>
       </w:r>
       <w:r>
+        <w:rPr>
+          <w:lang w:val="el-GR"/>
+        </w:rPr>
         <w:t xml:space="preserve"> </w:t>
       </w:r>
       <w:r>
@@ -132,6 +175,9 @@
         <w:t>Ανάλυση</w:t>
       </w:r>
       <w:r>
+        <w:rPr>
+          <w:lang w:val="el-GR"/>
+        </w:rPr>
         <w:t xml:space="preserve"> </w:t>
       </w:r>
       <w:r>
@@ -142,185 +188,291 @@
       </w:r>
     </w:p>
     <w:p>
-      <w:bookmarkStart w:id="5" w:name="_GoBack"/>
-      <w:bookmarkEnd w:id="5"/>
+      <w:pPr>
+        <w:rPr>
+          <w:lang w:val="el-GR"/>
+        </w:rPr>
+      </w:pPr>
+      <w:r>
+        <w:rPr>
+          <w:lang w:val="el-GR"/>
+        </w:rPr>
+        <w:t>Για την Ιεραρχική Ανάλυση Εργασιών, αναλύθηκε η διαδικασία ετοιμασίας ενός φαγητού.</w:t>
+      </w:r>
     </w:p>
     <w:p>
-      <w:pPr>
-        <w:pStyle w:val="Heading1"/>
-        <w:rPr>
-          <w:lang w:val="el-GR"/>
-        </w:rPr>
-      </w:pPr>
-      <w:r>
-        <w:rPr>
-          <w:lang w:val="el-GR"/>
-        </w:rPr>
-        <w:t>Εγχειρίδια Χρήσης</w:t>
+      <w:r>
+        <w:rPr>
+          <w:noProof/>
+        </w:rPr>
+        <w:drawing>
+          <wp:inline distT="0" distB="0" distL="0" distR="0">
+            <wp:extent cx="2943225" cy="2600325"/>
+            <wp:effectExtent l="0" t="0" r="9525" b="9525"/>
+            <wp:docPr id="1" name="Picture 1" descr="A close up of a mans face&#10;&#10;Description generated with high confidence"/>
+            <wp:cNvGraphicFramePr>
+              <a:graphicFrameLocks xmlns:a="http://schemas.openxmlformats.org/drawingml/2006/main" noChangeAspect="1"/>
+            </wp:cNvGraphicFramePr>
+            <a:graphic xmlns:a="http://schemas.openxmlformats.org/drawingml/2006/main">
+              <a:graphicData uri="http://schemas.openxmlformats.org/drawingml/2006/picture">
+                <pic:pic xmlns:pic="http://schemas.openxmlformats.org/drawingml/2006/picture">
+                  <pic:nvPicPr>
+                    <pic:cNvPr id="1" name="Ιεραρχική Ανάλυση Εργασιών - συνταγή.jpg"/>
+                    <pic:cNvPicPr/>
+                  </pic:nvPicPr>
+                  <pic:blipFill>
+                    <a:blip r:embed="rId7">
+                      <a:extLst>
+                        <a:ext uri="{28A0092B-C50C-407E-A947-70E740481C1C}">
+                          <a14:useLocalDpi xmlns:a14="http://schemas.microsoft.com/office/drawing/2010/main" val="0"/>
+                        </a:ext>
+                      </a:extLst>
+                    </a:blip>
+                    <a:stretch>
+                      <a:fillRect/>
+                    </a:stretch>
+                  </pic:blipFill>
+                  <pic:spPr>
+                    <a:xfrm>
+                      <a:off x="0" y="0"/>
+                      <a:ext cx="2943225" cy="2600325"/>
+                    </a:xfrm>
+                    <a:prstGeom prst="rect">
+                      <a:avLst/>
+                    </a:prstGeom>
+                  </pic:spPr>
+                </pic:pic>
+              </a:graphicData>
+            </a:graphic>
+          </wp:inline>
+        </w:drawing>
+      </w:r>
+    </w:p>
+    <w:p/>
+    <w:p>
+      <w:pPr>
+        <w:rPr>
+          <w:lang w:val="el-GR"/>
+        </w:rPr>
+      </w:pPr>
+      <w:r>
+        <w:rPr>
+          <w:lang w:val="el-GR"/>
+        </w:rPr>
+        <w:t xml:space="preserve">Επειδή η εφαρμογή </w:t>
+      </w:r>
+      <w:proofErr w:type="spellStart"/>
+      <w:r>
+        <w:t>SmartF</w:t>
+      </w:r>
+      <w:proofErr w:type="spellEnd"/>
+      <w:r>
+        <w:rPr>
+          <w:lang w:val="el-GR"/>
+        </w:rPr>
+        <w:t xml:space="preserve"> </w:t>
+      </w:r>
+      <w:r>
+        <w:rPr>
+          <w:lang w:val="el-GR"/>
+        </w:rPr>
+        <w:t xml:space="preserve">έχει μικρές εφαρμογές -ανεξάρτητες μεταξύ τους- που λύνουν πολύ απλά προβλήματα, όπως άνοιγμα ραδιοφώνου, </w:t>
+      </w:r>
+      <w:r>
+        <w:t>web</w:t>
+      </w:r>
+      <w:r>
+        <w:rPr>
+          <w:lang w:val="el-GR"/>
+        </w:rPr>
+        <w:t xml:space="preserve"> </w:t>
+      </w:r>
+      <w:r>
+        <w:t>browsing</w:t>
+      </w:r>
+      <w:r>
+        <w:rPr>
+          <w:lang w:val="el-GR"/>
+        </w:rPr>
+        <w:t xml:space="preserve"> </w:t>
+      </w:r>
+      <w:r>
+        <w:rPr>
+          <w:lang w:val="el-GR"/>
+        </w:rPr>
+        <w:t>κλπ., δεν έχει νόημα να γίνει η ιεραρχική ανάλυση τους. Για αυτό προτιμήθηκε το μεγαλύτερο πρόβλημα προς ανάλυση, το οποίο είναι η εύρεση και εκτέλεση κάποιας συνταγής.</w:t>
       </w:r>
     </w:p>
     <w:p>
       <w:pPr>
-        <w:pStyle w:val="Heading2"/>
-        <w:rPr>
-          <w:lang w:val="el-GR"/>
-        </w:rPr>
-      </w:pPr>
-      <w:r>
-        <w:rPr>
-          <w:lang w:val="el-GR"/>
-        </w:rPr>
-        <w:t>Σημειώσεις Εκκίνησης</w:t>
+        <w:pStyle w:val="Heading1"/>
+        <w:rPr>
+          <w:lang w:val="el-GR"/>
+        </w:rPr>
+      </w:pPr>
+      <w:r>
+        <w:rPr>
+          <w:lang w:val="el-GR"/>
+        </w:rPr>
+        <w:t>Εγχειρίδια Χρήσης</w:t>
       </w:r>
     </w:p>
     <w:p>
       <w:pPr>
-        <w:rPr>
-          <w:lang w:val="el-GR"/>
-        </w:rPr>
-      </w:pPr>
-      <w:r>
-        <w:rPr>
-          <w:lang w:val="el-GR"/>
-        </w:rPr>
-        <w:t xml:space="preserve">Για την εκκίνηση της εφαρμογής, πατήστε το κουμπί </w:t>
-      </w:r>
-      <w:r>
-        <w:t>ON</w:t>
-      </w:r>
-      <w:r>
-        <w:rPr>
-          <w:lang w:val="el-GR"/>
-        </w:rPr>
-        <w:t xml:space="preserve"> </w:t>
-      </w:r>
-      <w:r>
-        <w:rPr>
-          <w:lang w:val="el-GR"/>
-        </w:rPr>
-        <w:t>που βρίσκεται στο πάνω-δεξιά μέρος της οθόνης.</w:t>
+        <w:pStyle w:val="Heading2"/>
+        <w:rPr>
+          <w:lang w:val="el-GR"/>
+        </w:rPr>
+      </w:pPr>
+      <w:r>
+        <w:rPr>
+          <w:lang w:val="el-GR"/>
+        </w:rPr>
+        <w:t>Σημειώσεις Εκκίνησης</w:t>
       </w:r>
     </w:p>
     <w:p>
       <w:pPr>
-        <w:pStyle w:val="Heading2"/>
-        <w:rPr>
-          <w:lang w:val="el-GR"/>
-        </w:rPr>
-      </w:pPr>
-      <w:r>
-        <w:rPr>
-          <w:lang w:val="el-GR"/>
-        </w:rPr>
-        <w:t>Εγχειρίδιο Συντομης Αναφορας</w:t>
+        <w:rPr>
+          <w:lang w:val="el-GR"/>
+        </w:rPr>
+      </w:pPr>
+      <w:r>
+        <w:rPr>
+          <w:lang w:val="el-GR"/>
+        </w:rPr>
+        <w:t xml:space="preserve">Για την εκκίνηση της εφαρμογής, πατήστε το κουμπί </w:t>
+      </w:r>
+      <w:r>
+        <w:t>ON</w:t>
+      </w:r>
+      <w:r>
+        <w:rPr>
+          <w:lang w:val="el-GR"/>
+        </w:rPr>
+        <w:t xml:space="preserve"> </w:t>
+      </w:r>
+      <w:r>
+        <w:rPr>
+          <w:lang w:val="el-GR"/>
+        </w:rPr>
+        <w:t>που βρίσκεται στο πάνω-δεξιά μέρος της οθόνης.</w:t>
       </w:r>
     </w:p>
     <w:p>
       <w:pPr>
-        <w:rPr>
-          <w:lang w:val="el-GR"/>
-        </w:rPr>
-      </w:pPr>
-      <w:r>
-        <w:rPr>
-          <w:lang w:val="el-GR"/>
-        </w:rPr>
-        <w:t xml:space="preserve">Η εφαρμογή </w:t>
-      </w:r>
-      <w:proofErr w:type="spellStart"/>
-      <w:r>
-        <w:t>SmartF</w:t>
-      </w:r>
-      <w:proofErr w:type="spellEnd"/>
-      <w:r>
-        <w:rPr>
-          <w:lang w:val="el-GR"/>
-        </w:rPr>
-        <w:t>,</w:t>
-      </w:r>
-      <w:r>
-        <w:rPr>
-          <w:lang w:val="el-GR"/>
-        </w:rPr>
-        <w:t xml:space="preserve"> σας δίνει την δυνατότητα</w:t>
-      </w:r>
-      <w:r>
-        <w:rPr>
-          <w:lang w:val="el-GR"/>
-        </w:rPr>
-        <w:t xml:space="preserve"> </w:t>
-      </w:r>
-      <w:r>
-        <w:rPr>
-          <w:lang w:val="el-GR"/>
-        </w:rPr>
-        <w:t xml:space="preserve">να έχετε καλύτερο έλεγχο των πραγμάτων που βρίσκονται στο ψυγείο σας. Σας εμφανίζει την θερμοκρασία και την υγρασία του ψυγείου, τον καιρό, την ημερομηνία και ώρα. Επιπλέον, σας ενημερώνει για προσφορές σε σουπερμάρκετ, από τα οποία μπορείτε να αγοράσετε προϊόντα </w:t>
-      </w:r>
-      <w:r>
-        <w:t>online</w:t>
-      </w:r>
-      <w:r>
-        <w:rPr>
-          <w:lang w:val="el-GR"/>
-        </w:rPr>
-        <w:t xml:space="preserve">, </w:t>
-      </w:r>
-      <w:r>
-        <w:rPr>
-          <w:lang w:val="el-GR"/>
-        </w:rPr>
-        <w:t xml:space="preserve">μέσω της εφαρμογής. Σας ενημερώνει ποια προϊόντα στο ψυγείο σας είναι έτοιμα να λήξουν, και σας δείχνει τι περιέχει το ψυγείο σας μέσω κάμερας και ως λίστα. </w:t>
-      </w:r>
-      <w:r>
-        <w:rPr>
-          <w:lang w:val="el-GR"/>
-        </w:rPr>
-        <w:t xml:space="preserve"> </w:t>
-      </w:r>
-      <w:r>
-        <w:rPr>
-          <w:lang w:val="el-GR"/>
-        </w:rPr>
-        <w:t>Επίσης, διαθέτει ραδιόφωνο,</w:t>
-      </w:r>
-      <w:r>
-        <w:rPr>
-          <w:lang w:val="el-GR"/>
-        </w:rPr>
-        <w:t xml:space="preserve"> </w:t>
-      </w:r>
-      <w:r>
-        <w:rPr>
-          <w:lang w:val="el-GR"/>
-        </w:rPr>
-        <w:t>λίστα συνταγών από την οποία μπορείτε να αγοράσετε αυτόματα τα υλικά που σας λείπουν και ένα ημερολόγιο για να βλέπετε όλα τα ραντεβού σας. Τέλος, μπορείτε να σερφάρετε στο διαδίκτυο, όπως θα κάνατε μέσω ενός υπολογιστή.</w:t>
+        <w:pStyle w:val="Heading2"/>
+        <w:rPr>
+          <w:lang w:val="el-GR"/>
+        </w:rPr>
+      </w:pPr>
+      <w:r>
+        <w:rPr>
+          <w:lang w:val="el-GR"/>
+        </w:rPr>
+        <w:t>Εγχειρίδιο Συντομης Αναφορας</w:t>
       </w:r>
     </w:p>
     <w:p>
       <w:pPr>
-        <w:pStyle w:val="Heading2"/>
-        <w:rPr>
-          <w:lang w:val="el-GR"/>
-        </w:rPr>
-      </w:pPr>
-      <w:r>
-        <w:rPr>
-          <w:lang w:val="el-GR"/>
-        </w:rPr>
-        <w:t>Εγχειρίδιο Αναλυτικής Αναφοράς</w:t>
+        <w:rPr>
+          <w:lang w:val="el-GR"/>
+        </w:rPr>
+      </w:pPr>
+      <w:r>
+        <w:rPr>
+          <w:lang w:val="el-GR"/>
+        </w:rPr>
+        <w:t xml:space="preserve">Η εφαρμογή </w:t>
+      </w:r>
+      <w:proofErr w:type="spellStart"/>
+      <w:r>
+        <w:t>SmartF</w:t>
+      </w:r>
+      <w:proofErr w:type="spellEnd"/>
+      <w:r>
+        <w:rPr>
+          <w:lang w:val="el-GR"/>
+        </w:rPr>
+        <w:t>,</w:t>
+      </w:r>
+      <w:r>
+        <w:rPr>
+          <w:lang w:val="el-GR"/>
+        </w:rPr>
+        <w:t xml:space="preserve"> σας δίνει την δυνατότητα</w:t>
+      </w:r>
+      <w:r>
+        <w:rPr>
+          <w:lang w:val="el-GR"/>
+        </w:rPr>
+        <w:t xml:space="preserve"> </w:t>
+      </w:r>
+      <w:r>
+        <w:rPr>
+          <w:lang w:val="el-GR"/>
+        </w:rPr>
+        <w:t xml:space="preserve">να έχετε καλύτερο έλεγχο των πραγμάτων που βρίσκονται στο ψυγείο σας. Σας εμφανίζει την θερμοκρασία και την υγρασία του ψυγείου, τον καιρό, την ημερομηνία και ώρα. Επιπλέον, σας ενημερώνει για προσφορές σε σουπερμάρκετ, από τα οποία μπορείτε να αγοράσετε προϊόντα </w:t>
+      </w:r>
+      <w:r>
+        <w:t>online</w:t>
+      </w:r>
+      <w:r>
+        <w:rPr>
+          <w:lang w:val="el-GR"/>
+        </w:rPr>
+        <w:t xml:space="preserve">, </w:t>
+      </w:r>
+      <w:r>
+        <w:rPr>
+          <w:lang w:val="el-GR"/>
+        </w:rPr>
+        <w:t xml:space="preserve">μέσω της εφαρμογής. Σας ενημερώνει ποια προϊόντα στο ψυγείο σας είναι έτοιμα να λήξουν, και σας δείχνει τι περιέχει το ψυγείο σας μέσω κάμερας και ως λίστα. </w:t>
+      </w:r>
+      <w:r>
+        <w:rPr>
+          <w:lang w:val="el-GR"/>
+        </w:rPr>
+        <w:t xml:space="preserve"> </w:t>
+      </w:r>
+      <w:r>
+        <w:rPr>
+          <w:lang w:val="el-GR"/>
+        </w:rPr>
+        <w:t>Επίσης, διαθέτει ραδιόφωνο,</w:t>
+      </w:r>
+      <w:r>
+        <w:rPr>
+          <w:lang w:val="el-GR"/>
+        </w:rPr>
+        <w:t xml:space="preserve"> </w:t>
+      </w:r>
+      <w:r>
+        <w:rPr>
+          <w:lang w:val="el-GR"/>
+        </w:rPr>
+        <w:t xml:space="preserve">λίστα συνταγών από την οποία μπορείτε να αγοράσετε αυτόματα τα υλικά που σας λείπουν </w:t>
+      </w:r>
+      <w:r>
+        <w:rPr>
+          <w:lang w:val="el-GR"/>
+        </w:rPr>
+        <w:lastRenderedPageBreak/>
+        <w:t>και ένα ημερολόγιο για να βλέπετε όλα τα ραντεβού σας. Τέλος, μπορείτε να σερφάρετε στο διαδίκτυο, όπως θα κάνατε μέσω ενός υπολογιστή.</w:t>
       </w:r>
     </w:p>
     <w:p>
       <w:pPr>
-        <w:rPr>
-          <w:lang w:val="el-GR"/>
-        </w:rPr>
-      </w:pPr>
-      <w:r>
-        <w:rPr>
-          <w:lang w:val="el-GR"/>
-        </w:rPr>
-        <w:t xml:space="preserve">Αφού εισέλθετε στην εφαρμογή, μπορείτε να δείτε κάποιες βασικές πληροφορίες. Πιο συγκεκριμένα, μπορείτε να δείτε την ημερομηνία-ώρα, τον καιρό την εσωτερική θερμοκρασία του ψυγείου και την υγρασία. </w:t>
+        <w:pStyle w:val="Heading2"/>
+        <w:rPr>
+          <w:lang w:val="el-GR"/>
+        </w:rPr>
+      </w:pPr>
+      <w:r>
+        <w:rPr>
+          <w:lang w:val="el-GR"/>
+        </w:rPr>
+        <w:t>Εγχειρίδιο Αναλυτικής Αναφοράς</w:t>
       </w:r>
     </w:p>
     <w:p>
@@ -333,55 +485,7 @@
         <w:rPr>
           <w:lang w:val="el-GR"/>
         </w:rPr>
-        <w:t>Α</w:t>
-      </w:r>
-      <w:r>
-        <w:rPr>
-          <w:lang w:val="el-GR"/>
-        </w:rPr>
-        <w:t xml:space="preserve">πό κάτω βρίσκονται 2 λίστες με τα φαγητά που λήγουν και προϊόντα που βρίσκονται σε έκπτωση στο </w:t>
-      </w:r>
-      <w:r>
-        <w:rPr>
-          <w:lang w:val="el-GR"/>
-        </w:rPr>
-        <w:t>σουπερμάρκετ</w:t>
-      </w:r>
-      <w:r>
-        <w:rPr>
-          <w:lang w:val="el-GR"/>
-        </w:rPr>
-        <w:t xml:space="preserve"> της επιλογής σας. Πατώντας σε ένα </w:t>
-      </w:r>
-      <w:r>
-        <w:rPr>
-          <w:lang w:val="el-GR"/>
-        </w:rPr>
-        <w:t>προϊόν</w:t>
-      </w:r>
-      <w:r>
-        <w:rPr>
-          <w:lang w:val="el-GR"/>
-        </w:rPr>
-        <w:t xml:space="preserve"> προς λήξη, μπορείτε να δείτε αναλυτικά τις πληροφορίες του. Πατώντας σε ένα </w:t>
-      </w:r>
-      <w:r>
-        <w:rPr>
-          <w:lang w:val="el-GR"/>
-        </w:rPr>
-        <w:t>προϊόν</w:t>
-      </w:r>
-      <w:r>
-        <w:rPr>
-          <w:lang w:val="el-GR"/>
-        </w:rPr>
-        <w:t xml:space="preserve"> σε έκπτωση, μπορείτε να </w:t>
-      </w:r>
-      <w:r>
-        <w:rPr>
-          <w:lang w:val="el-GR"/>
-        </w:rPr>
-        <w:t xml:space="preserve">το αγοράσετε αυτόματα, μέσω της εφαρμογής. </w:t>
+        <w:t xml:space="preserve">Αφού εισέλθετε στην εφαρμογή, μπορείτε να δείτε κάποιες βασικές πληροφορίες. Πιο συγκεκριμένα, μπορείτε να δείτε την ημερομηνία-ώρα, τον καιρό την εσωτερική θερμοκρασία του ψυγείου και την υγρασία. </w:t>
       </w:r>
     </w:p>
     <w:p>
@@ -394,28 +498,55 @@
         <w:rPr>
           <w:lang w:val="el-GR"/>
         </w:rPr>
-        <w:t>Δίπλα από τις δύο λίστες προϊόντων, βρίσκονται 4 κουμπιά. Το πρώτο είναι για την εύρεση συνταγών. Επιλέγοντας αυτό, μεταφέρεστε στο παράθυρο των συνταγών. Εκεί μπορείτε να αναζητήσετε συνταγές. Όταν πατήσετε σε κάποια συνταγή, εμφανίζονται τα υλικά της</w:t>
-      </w:r>
-      <w:r>
-        <w:rPr>
-          <w:lang w:val="el-GR"/>
-        </w:rPr>
-        <w:t xml:space="preserve">. Τα υλικά εμφανίζονται με την μορφή </w:t>
-      </w:r>
-      <w:r>
-        <w:t>checkbox</w:t>
-      </w:r>
-      <w:r>
-        <w:rPr>
-          <w:lang w:val="el-GR"/>
-        </w:rPr>
-        <w:t>, στα οποία μπορείτε να πατήσετε για να κάνετε μια λίστα με το τι έχετε και τι σας λείπει. Επιπλέον, στο δεξί μέρος της οθόνης εμφανίζεται μια λίστα με όλα τα υλικά του ψυγείου σας</w:t>
-      </w:r>
-      <w:r>
-        <w:rPr>
-          <w:lang w:val="el-GR"/>
-        </w:rPr>
-        <w:t xml:space="preserve"> και ένα κουμπί για να μεταφερθείτε στο κατάστημα της επιλογής σας για την αγορά υλικών. </w:t>
+        <w:t>Α</w:t>
+      </w:r>
+      <w:r>
+        <w:rPr>
+          <w:lang w:val="el-GR"/>
+        </w:rPr>
+        <w:t xml:space="preserve">πό κάτω βρίσκονται 2 λίστες με τα φαγητά που λήγουν και προϊόντα που βρίσκονται σε έκπτωση στο </w:t>
+      </w:r>
+      <w:r>
+        <w:rPr>
+          <w:lang w:val="el-GR"/>
+        </w:rPr>
+        <w:t>σουπερμάρκετ</w:t>
+      </w:r>
+      <w:r>
+        <w:rPr>
+          <w:lang w:val="el-GR"/>
+        </w:rPr>
+        <w:t xml:space="preserve"> της επιλογής σας. Πατώντας σε ένα </w:t>
+      </w:r>
+      <w:r>
+        <w:rPr>
+          <w:lang w:val="el-GR"/>
+        </w:rPr>
+        <w:t>προϊόν</w:t>
+      </w:r>
+      <w:r>
+        <w:rPr>
+          <w:lang w:val="el-GR"/>
+        </w:rPr>
+        <w:t xml:space="preserve"> προς λήξη, μπορείτε να δείτε αναλυτικά τις πληροφορίες του. Πατώντας σε ένα </w:t>
+      </w:r>
+      <w:r>
+        <w:rPr>
+          <w:lang w:val="el-GR"/>
+        </w:rPr>
+        <w:t>προϊόν</w:t>
+      </w:r>
+      <w:r>
+        <w:rPr>
+          <w:lang w:val="el-GR"/>
+        </w:rPr>
+        <w:t xml:space="preserve"> σε έκπτωση, μπορείτε να </w:t>
+      </w:r>
+      <w:r>
+        <w:rPr>
+          <w:lang w:val="el-GR"/>
+        </w:rPr>
+        <w:t xml:space="preserve">το αγοράσετε αυτόματα, μέσω της εφαρμογής. </w:t>
       </w:r>
     </w:p>
     <w:p>
@@ -428,7 +559,28 @@
         <w:rPr>
           <w:lang w:val="el-GR"/>
         </w:rPr>
-        <w:t xml:space="preserve">Το δεύτερο κουμπί εμφανίζει το εσωτερικό του ψυγείου σας μέσω της κάμερας που βρίσκεται μέσα στο ψυγείο. </w:t>
+        <w:t>Δίπλα από τις δύο λίστες προϊόντων, βρίσκονται 4 κουμπιά. Το πρώτο είναι για την εύρεση συνταγών. Επιλέγοντας αυτό, μεταφέρεστε στο παράθυρο των συνταγών. Εκεί μπορείτε να αναζητήσετε συνταγές. Όταν πατήσετε σε κάποια συνταγή, εμφανίζονται τα υλικά της</w:t>
+      </w:r>
+      <w:r>
+        <w:rPr>
+          <w:lang w:val="el-GR"/>
+        </w:rPr>
+        <w:t xml:space="preserve">. Τα υλικά εμφανίζονται με την μορφή </w:t>
+      </w:r>
+      <w:r>
+        <w:t>checkbox</w:t>
+      </w:r>
+      <w:r>
+        <w:rPr>
+          <w:lang w:val="el-GR"/>
+        </w:rPr>
+        <w:t>, στα οποία μπορείτε να πατήσετε για να κάνετε μια λίστα με το τι έχετε και τι σας λείπει. Επιπλέον, στο δεξί μέρος της οθόνης εμφανίζεται μια λίστα με όλα τα υλικά του ψυγείου σας</w:t>
+      </w:r>
+      <w:r>
+        <w:rPr>
+          <w:lang w:val="el-GR"/>
+        </w:rPr>
+        <w:t xml:space="preserve"> και ένα κουμπί για να μεταφερθείτε στο κατάστημα της επιλογής σας για την αγορά υλικών. </w:t>
       </w:r>
     </w:p>
     <w:p>
@@ -441,8 +593,7 @@
         <w:rPr>
           <w:lang w:val="el-GR"/>
         </w:rPr>
-        <w:lastRenderedPageBreak/>
-        <w:t xml:space="preserve">Το τρίτο κουμπί σας μεταφέρει στο παράθυρο του ραδιοφώνου. Από εκεί, μπορείτε να το ενεργοποιήσετε, να αλλάξετε σταθμούς και να ρυθμίσετε την ένταση μέσω των κατάλληλων κουμπιών. </w:t>
+        <w:t xml:space="preserve">Το δεύτερο κουμπί εμφανίζει το εσωτερικό του ψυγείου σας μέσω της κάμερας που βρίσκεται μέσα στο ψυγείο. </w:t>
       </w:r>
     </w:p>
     <w:p>
@@ -455,7 +606,7 @@
         <w:rPr>
           <w:lang w:val="el-GR"/>
         </w:rPr>
-        <w:t>Το τελευταίο κουμπί σας δείχνει την λίστα των προϊόντων που βρίσκονται στο ψυγείο σας. Πατώντας σε κάποιο προϊόν μπορείτε να δείτε αναλυτικά τις πληροφορίες του όπως ημερομηνία λήξης, ποσότητα, ημερομηνία αγοράς κλπ.</w:t>
+        <w:t xml:space="preserve">Το τρίτο κουμπί σας μεταφέρει στο παράθυρο του ραδιοφώνου. Από εκεί, μπορείτε να το ενεργοποιήσετε, να αλλάξετε σταθμούς και να ρυθμίσετε την ένταση μέσω των κατάλληλων κουμπιών. </w:t>
       </w:r>
     </w:p>
     <w:p>
@@ -468,7 +619,7 @@
         <w:rPr>
           <w:lang w:val="el-GR"/>
         </w:rPr>
-        <w:t>Κάτω από τα κουμπιά, βρίσκεται το ημερολόγιο. Αρχικά το ημερολόγιο δείχνει τα επερχόμενα γεγονότα της ημέρας. Πατώντας πάνω σε αυτό, μπορείτε να μεταβείτε στο ολοκληρωμένο ημερολόγιο, και να δείτε τα γεγονότα όλων των ημερών.</w:t>
+        <w:t>Το τελευταίο κουμπί σας δείχνει την λίστα των προϊόντων που βρίσκονται στο ψυγείο σας. Πατώντας σε κάποιο προϊόν μπορείτε να δείτε αναλυτικά τις πληροφορίες του όπως ημερομηνία λήξης, ποσότητα, ημερομηνία αγοράς κλπ.</w:t>
       </w:r>
     </w:p>
     <w:p>
@@ -481,24 +632,7 @@
         <w:rPr>
           <w:lang w:val="el-GR"/>
         </w:rPr>
-        <w:t xml:space="preserve">Στο κάτω μέρος της οθόνης βρίσκεται ένας φυλλομετρητής ιστοσελίδων. Πατώντας πάνω μπορείτε να ανοίξετε σε </w:t>
-      </w:r>
-      <w:proofErr w:type="spellStart"/>
-      <w:r>
-        <w:t>fullscreen</w:t>
-      </w:r>
-      <w:proofErr w:type="spellEnd"/>
-      <w:r>
-        <w:rPr>
-          <w:lang w:val="el-GR"/>
-        </w:rPr>
-        <w:t xml:space="preserve"> </w:t>
-      </w:r>
-      <w:r>
-        <w:rPr>
-          <w:lang w:val="el-GR"/>
-        </w:rPr>
-        <w:t xml:space="preserve">τον φυλλομετρητή και να σερφάρετε στο διαδίκτυο. </w:t>
+        <w:t>Κάτω από τα κουμπιά, βρίσκεται το ημερολόγιο. Αρχικά το ημερολόγιο δείχνει τα επερχόμενα γεγονότα της ημέρας. Πατώντας πάνω σε αυτό, μπορείτε να μεταβείτε στο ολοκληρωμένο ημερολόγιο, και να δείτε τα γεγονότα όλων των ημερών.</w:t>
       </w:r>
     </w:p>
     <w:p>
@@ -511,6 +645,36 @@
         <w:rPr>
           <w:lang w:val="el-GR"/>
         </w:rPr>
+        <w:t xml:space="preserve">Στο κάτω μέρος της οθόνης βρίσκεται ένας φυλλομετρητής ιστοσελίδων. Πατώντας πάνω μπορείτε να ανοίξετε σε </w:t>
+      </w:r>
+      <w:proofErr w:type="spellStart"/>
+      <w:r>
+        <w:t>fullscreen</w:t>
+      </w:r>
+      <w:proofErr w:type="spellEnd"/>
+      <w:r>
+        <w:rPr>
+          <w:lang w:val="el-GR"/>
+        </w:rPr>
+        <w:t xml:space="preserve"> </w:t>
+      </w:r>
+      <w:r>
+        <w:rPr>
+          <w:lang w:val="el-GR"/>
+        </w:rPr>
+        <w:t xml:space="preserve">τον φυλλομετρητή και να σερφάρετε στο διαδίκτυο. </w:t>
+      </w:r>
+    </w:p>
+    <w:p>
+      <w:pPr>
+        <w:rPr>
+          <w:lang w:val="el-GR"/>
+        </w:rPr>
+      </w:pPr>
+      <w:r>
+        <w:rPr>
+          <w:lang w:val="el-GR"/>
+        </w:rPr>
         <w:t xml:space="preserve">Τέλος, το κουμπί </w:t>
       </w:r>
       <w:r>
@@ -530,7 +694,7 @@
       </w:r>
     </w:p>
     <w:sectPr>
-      <w:footerReference w:type="default" r:id="rId7"/>
+      <w:footerReference w:type="default" r:id="rId8"/>
       <w:pgSz w:w="12240" w:h="15840"/>
       <w:pgMar w:top="1728" w:right="1800" w:bottom="1440" w:left="1800" w:header="720" w:footer="720" w:gutter="0"/>
       <w:pgNumType w:start="0"/>
@@ -589,7 +753,7 @@
       <w:rPr>
         <w:noProof/>
       </w:rPr>
-      <w:t>1</w:t>
+      <w:t>2</w:t>
     </w:r>
     <w:r>
       <w:fldChar w:fldCharType="end"/>

</xml_diff>